<commit_message>
Upload UML (from ZL)
</commit_message>
<xml_diff>
--- a/1_Details/Report.docx
+++ b/1_Details/Report.docx
@@ -437,7 +437,7 @@
                 </mc:Choice>
                 <mc:Fallback>
                   <w:pict>
-                    <v:shapetype w14:anchorId="7D086033" id="_x0000_t75" coordsize="21600,21600" o:spt="75" o:preferrelative="t" path="m@4@5l@4@11@9@11@9@5xe" filled="f" stroked="f">
+                    <v:shapetype w14:anchorId="6601520D" id="_x0000_t75" coordsize="21600,21600" o:spt="75" o:preferrelative="t" path="m@4@5l@4@11@9@11@9@5xe" filled="f" stroked="f">
                       <v:stroke joinstyle="miter"/>
                       <v:formulas>
                         <v:f eqn="if lineDrawn pixelLineWidth 0"/>
@@ -902,6 +902,7 @@
           <w:pPr>
             <w:pStyle w:val="TOC2"/>
             <w:rPr>
+              <w:rFonts w:asciiTheme="minorHAnsi" w:hAnsiTheme="minorHAnsi" w:cstheme="minorBidi"/>
               <w:noProof/>
             </w:rPr>
           </w:pPr>
@@ -914,7 +915,7 @@
           <w:r>
             <w:fldChar w:fldCharType="separate"/>
           </w:r>
-          <w:hyperlink w:anchor="_Toc182597780" w:history="1">
+          <w:hyperlink w:anchor="_Toc182598056" w:history="1">
             <w:r>
               <w:rPr>
                 <w:rStyle w:val="Hyperlink"/>
@@ -941,7 +942,7 @@
                 <w:noProof/>
                 <w:webHidden/>
               </w:rPr>
-              <w:instrText xml:space="preserve"> PAGEREF _Toc182597780 \h </w:instrText>
+              <w:instrText xml:space="preserve"> PAGEREF _Toc182598056 \h </w:instrText>
             </w:r>
             <w:r>
               <w:rPr>
@@ -976,10 +977,11 @@
           <w:pPr>
             <w:pStyle w:val="TOC2"/>
             <w:rPr>
+              <w:rFonts w:asciiTheme="minorHAnsi" w:hAnsiTheme="minorHAnsi" w:cstheme="minorBidi"/>
               <w:noProof/>
             </w:rPr>
           </w:pPr>
-          <w:hyperlink w:anchor="_Toc182597781" w:history="1">
+          <w:hyperlink w:anchor="_Toc182598057" w:history="1">
             <w:r>
               <w:rPr>
                 <w:rStyle w:val="Hyperlink"/>
@@ -1006,7 +1008,7 @@
                 <w:noProof/>
                 <w:webHidden/>
               </w:rPr>
-              <w:instrText xml:space="preserve"> PAGEREF _Toc182597781 \h </w:instrText>
+              <w:instrText xml:space="preserve"> PAGEREF _Toc182598057 \h </w:instrText>
             </w:r>
             <w:r>
               <w:rPr>
@@ -1026,7 +1028,7 @@
                 <w:noProof/>
                 <w:webHidden/>
               </w:rPr>
-              <w:t>4</w:t>
+              <w:t>3</w:t>
             </w:r>
             <w:r>
               <w:rPr>
@@ -1043,12 +1045,12 @@
             <w:tabs>
               <w:tab w:val="right" w:leader="dot" w:pos="9016"/>
             </w:tabs>
-            <w:spacing w:after="0" w:line="360" w:lineRule="auto"/>
             <w:rPr>
+              <w:rFonts w:asciiTheme="minorHAnsi" w:hAnsiTheme="minorHAnsi" w:cstheme="minorBidi"/>
               <w:noProof/>
             </w:rPr>
           </w:pPr>
-          <w:hyperlink w:anchor="_Toc182597782" w:history="1">
+          <w:hyperlink w:anchor="_Toc182598058" w:history="1">
             <w:r>
               <w:rPr>
                 <w:rStyle w:val="Hyperlink"/>
@@ -1075,7 +1077,7 @@
                 <w:noProof/>
                 <w:webHidden/>
               </w:rPr>
-              <w:instrText xml:space="preserve"> PAGEREF _Toc182597782 \h </w:instrText>
+              <w:instrText xml:space="preserve"> PAGEREF _Toc182598058 \h </w:instrText>
             </w:r>
             <w:r>
               <w:rPr>
@@ -1095,7 +1097,7 @@
                 <w:noProof/>
                 <w:webHidden/>
               </w:rPr>
-              <w:t>4</w:t>
+              <w:t>3</w:t>
             </w:r>
             <w:r>
               <w:rPr>
@@ -1112,18 +1114,26 @@
             <w:tabs>
               <w:tab w:val="right" w:leader="dot" w:pos="9016"/>
             </w:tabs>
-            <w:spacing w:after="0" w:line="360" w:lineRule="auto"/>
             <w:rPr>
+              <w:rFonts w:asciiTheme="minorHAnsi" w:hAnsiTheme="minorHAnsi" w:cstheme="minorBidi"/>
               <w:noProof/>
             </w:rPr>
           </w:pPr>
-          <w:hyperlink w:anchor="_Toc182597783" w:history="1">
+          <w:hyperlink w:anchor="_Toc182598059" w:history="1">
             <w:r>
               <w:rPr>
                 <w:rStyle w:val="Hyperlink"/>
                 <w:noProof/>
               </w:rPr>
-              <w:t>Chapter 2.2. Design Approach</w:t>
+              <w:t xml:space="preserve">Chapter 2.2. Design </w:t>
+            </w:r>
+            <w:r>
+              <w:rPr>
+                <w:rStyle w:val="Hyperlink"/>
+                <w:noProof/>
+                <w:highlight w:val="yellow"/>
+              </w:rPr>
+              <w:t>Approach</w:t>
             </w:r>
             <w:r>
               <w:rPr>
@@ -1144,7 +1154,7 @@
                 <w:noProof/>
                 <w:webHidden/>
               </w:rPr>
-              <w:instrText xml:space="preserve"> PAGEREF _Toc182597783 \h </w:instrText>
+              <w:instrText xml:space="preserve"> PAGEREF _Toc182598059 \h </w:instrText>
             </w:r>
             <w:r>
               <w:rPr>
@@ -1164,7 +1174,7 @@
                 <w:noProof/>
                 <w:webHidden/>
               </w:rPr>
-              <w:t>4</w:t>
+              <w:t>3</w:t>
             </w:r>
             <w:r>
               <w:rPr>
@@ -1181,12 +1191,12 @@
             <w:tabs>
               <w:tab w:val="right" w:leader="dot" w:pos="9016"/>
             </w:tabs>
-            <w:spacing w:after="0" w:line="360" w:lineRule="auto"/>
             <w:rPr>
+              <w:rFonts w:asciiTheme="minorHAnsi" w:hAnsiTheme="minorHAnsi" w:cstheme="minorBidi"/>
               <w:noProof/>
             </w:rPr>
           </w:pPr>
-          <w:hyperlink w:anchor="_Toc182597784" w:history="1">
+          <w:hyperlink w:anchor="_Toc182598060" w:history="1">
             <w:r>
               <w:rPr>
                 <w:rStyle w:val="Hyperlink"/>
@@ -1213,7 +1223,7 @@
                 <w:noProof/>
                 <w:webHidden/>
               </w:rPr>
-              <w:instrText xml:space="preserve"> PAGEREF _Toc182597784 \h </w:instrText>
+              <w:instrText xml:space="preserve"> PAGEREF _Toc182598060 \h </w:instrText>
             </w:r>
             <w:r>
               <w:rPr>
@@ -1233,7 +1243,7 @@
                 <w:noProof/>
                 <w:webHidden/>
               </w:rPr>
-              <w:t>6</w:t>
+              <w:t>5</w:t>
             </w:r>
             <w:r>
               <w:rPr>
@@ -1250,12 +1260,12 @@
             <w:tabs>
               <w:tab w:val="right" w:leader="dot" w:pos="9016"/>
             </w:tabs>
-            <w:spacing w:after="0" w:line="360" w:lineRule="auto"/>
             <w:rPr>
+              <w:rFonts w:asciiTheme="minorHAnsi" w:hAnsiTheme="minorHAnsi" w:cstheme="minorBidi"/>
               <w:noProof/>
             </w:rPr>
           </w:pPr>
-          <w:hyperlink w:anchor="_Toc182597785" w:history="1">
+          <w:hyperlink w:anchor="_Toc182598061" w:history="1">
             <w:r>
               <w:rPr>
                 <w:rStyle w:val="Hyperlink"/>
@@ -1282,7 +1292,7 @@
                 <w:noProof/>
                 <w:webHidden/>
               </w:rPr>
-              <w:instrText xml:space="preserve"> PAGEREF _Toc182597785 \h </w:instrText>
+              <w:instrText xml:space="preserve"> PAGEREF _Toc182598061 \h </w:instrText>
             </w:r>
             <w:r>
               <w:rPr>
@@ -1302,7 +1312,7 @@
                 <w:noProof/>
                 <w:webHidden/>
               </w:rPr>
-              <w:t>7</w:t>
+              <w:t>6</w:t>
             </w:r>
             <w:r>
               <w:rPr>
@@ -1317,10 +1327,11 @@
           <w:pPr>
             <w:pStyle w:val="TOC2"/>
             <w:rPr>
+              <w:rFonts w:asciiTheme="minorHAnsi" w:hAnsiTheme="minorHAnsi" w:cstheme="minorBidi"/>
               <w:noProof/>
             </w:rPr>
           </w:pPr>
-          <w:hyperlink w:anchor="_Toc182597786" w:history="1">
+          <w:hyperlink w:anchor="_Toc182598062" w:history="1">
             <w:r>
               <w:rPr>
                 <w:rStyle w:val="Hyperlink"/>
@@ -1347,7 +1358,7 @@
                 <w:noProof/>
                 <w:webHidden/>
               </w:rPr>
-              <w:instrText xml:space="preserve"> PAGEREF _Toc182597786 \h </w:instrText>
+              <w:instrText xml:space="preserve"> PAGEREF _Toc182598062 \h </w:instrText>
             </w:r>
             <w:r>
               <w:rPr>
@@ -1367,7 +1378,7 @@
                 <w:noProof/>
                 <w:webHidden/>
               </w:rPr>
-              <w:t>8</w:t>
+              <w:t>7</w:t>
             </w:r>
             <w:r>
               <w:rPr>
@@ -1382,10 +1393,11 @@
           <w:pPr>
             <w:pStyle w:val="TOC2"/>
             <w:rPr>
+              <w:rFonts w:asciiTheme="minorHAnsi" w:hAnsiTheme="minorHAnsi" w:cstheme="minorBidi"/>
               <w:noProof/>
             </w:rPr>
           </w:pPr>
-          <w:hyperlink w:anchor="_Toc182597787" w:history="1">
+          <w:hyperlink w:anchor="_Toc182598063" w:history="1">
             <w:r>
               <w:rPr>
                 <w:rStyle w:val="Hyperlink"/>
@@ -1412,7 +1424,7 @@
                 <w:noProof/>
                 <w:webHidden/>
               </w:rPr>
-              <w:instrText xml:space="preserve"> PAGEREF _Toc182597787 \h </w:instrText>
+              <w:instrText xml:space="preserve"> PAGEREF _Toc182598063 \h </w:instrText>
             </w:r>
             <w:r>
               <w:rPr>
@@ -1432,7 +1444,7 @@
                 <w:noProof/>
                 <w:webHidden/>
               </w:rPr>
-              <w:t>9</w:t>
+              <w:t>8</w:t>
             </w:r>
             <w:r>
               <w:rPr>
@@ -1449,12 +1461,12 @@
             <w:tabs>
               <w:tab w:val="right" w:leader="dot" w:pos="9016"/>
             </w:tabs>
-            <w:spacing w:after="0" w:line="360" w:lineRule="auto"/>
             <w:rPr>
+              <w:rFonts w:asciiTheme="minorHAnsi" w:hAnsiTheme="minorHAnsi" w:cstheme="minorBidi"/>
               <w:noProof/>
             </w:rPr>
           </w:pPr>
-          <w:hyperlink w:anchor="_Toc182597788" w:history="1">
+          <w:hyperlink w:anchor="_Toc182598064" w:history="1">
             <w:r>
               <w:rPr>
                 <w:rStyle w:val="Hyperlink"/>
@@ -1481,7 +1493,7 @@
                 <w:noProof/>
                 <w:webHidden/>
               </w:rPr>
-              <w:instrText xml:space="preserve"> PAGEREF _Toc182597788 \h </w:instrText>
+              <w:instrText xml:space="preserve"> PAGEREF _Toc182598064 \h </w:instrText>
             </w:r>
             <w:r>
               <w:rPr>
@@ -1501,7 +1513,7 @@
                 <w:noProof/>
                 <w:webHidden/>
               </w:rPr>
-              <w:t>9</w:t>
+              <w:t>8</w:t>
             </w:r>
             <w:r>
               <w:rPr>
@@ -1518,12 +1530,12 @@
             <w:tabs>
               <w:tab w:val="right" w:leader="dot" w:pos="9016"/>
             </w:tabs>
-            <w:spacing w:after="0" w:line="360" w:lineRule="auto"/>
             <w:rPr>
+              <w:rFonts w:asciiTheme="minorHAnsi" w:hAnsiTheme="minorHAnsi" w:cstheme="minorBidi"/>
               <w:noProof/>
             </w:rPr>
           </w:pPr>
-          <w:hyperlink w:anchor="_Toc182597789" w:history="1">
+          <w:hyperlink w:anchor="_Toc182598065" w:history="1">
             <w:r>
               <w:rPr>
                 <w:rStyle w:val="Hyperlink"/>
@@ -1550,7 +1562,7 @@
                 <w:noProof/>
                 <w:webHidden/>
               </w:rPr>
-              <w:instrText xml:space="preserve"> PAGEREF _Toc182597789 \h </w:instrText>
+              <w:instrText xml:space="preserve"> PAGEREF _Toc182598065 \h </w:instrText>
             </w:r>
             <w:r>
               <w:rPr>
@@ -1570,7 +1582,7 @@
                 <w:noProof/>
                 <w:webHidden/>
               </w:rPr>
-              <w:t>10</w:t>
+              <w:t>9</w:t>
             </w:r>
             <w:r>
               <w:rPr>
@@ -1587,12 +1599,12 @@
             <w:tabs>
               <w:tab w:val="right" w:leader="dot" w:pos="9016"/>
             </w:tabs>
-            <w:spacing w:after="0" w:line="360" w:lineRule="auto"/>
             <w:rPr>
+              <w:rFonts w:asciiTheme="minorHAnsi" w:hAnsiTheme="minorHAnsi" w:cstheme="minorBidi"/>
               <w:noProof/>
             </w:rPr>
           </w:pPr>
-          <w:hyperlink w:anchor="_Toc182597790" w:history="1">
+          <w:hyperlink w:anchor="_Toc182598066" w:history="1">
             <w:r>
               <w:rPr>
                 <w:rStyle w:val="Hyperlink"/>
@@ -1619,7 +1631,7 @@
                 <w:noProof/>
                 <w:webHidden/>
               </w:rPr>
-              <w:instrText xml:space="preserve"> PAGEREF _Toc182597790 \h </w:instrText>
+              <w:instrText xml:space="preserve"> PAGEREF _Toc182598066 \h </w:instrText>
             </w:r>
             <w:r>
               <w:rPr>
@@ -1639,7 +1651,7 @@
                 <w:noProof/>
                 <w:webHidden/>
               </w:rPr>
-              <w:t>11</w:t>
+              <w:t>10</w:t>
             </w:r>
             <w:r>
               <w:rPr>
@@ -1656,12 +1668,12 @@
             <w:tabs>
               <w:tab w:val="right" w:leader="dot" w:pos="9016"/>
             </w:tabs>
-            <w:spacing w:after="0" w:line="360" w:lineRule="auto"/>
             <w:rPr>
+              <w:rFonts w:asciiTheme="minorHAnsi" w:hAnsiTheme="minorHAnsi" w:cstheme="minorBidi"/>
               <w:noProof/>
             </w:rPr>
           </w:pPr>
-          <w:hyperlink w:anchor="_Toc182597791" w:history="1">
+          <w:hyperlink w:anchor="_Toc182598067" w:history="1">
             <w:r>
               <w:rPr>
                 <w:rStyle w:val="Hyperlink"/>
@@ -1688,7 +1700,7 @@
                 <w:noProof/>
                 <w:webHidden/>
               </w:rPr>
-              <w:instrText xml:space="preserve"> PAGEREF _Toc182597791 \h </w:instrText>
+              <w:instrText xml:space="preserve"> PAGEREF _Toc182598067 \h </w:instrText>
             </w:r>
             <w:r>
               <w:rPr>
@@ -1708,7 +1720,7 @@
                 <w:noProof/>
                 <w:webHidden/>
               </w:rPr>
-              <w:t>12</w:t>
+              <w:t>11</w:t>
             </w:r>
             <w:r>
               <w:rPr>
@@ -1725,12 +1737,12 @@
             <w:tabs>
               <w:tab w:val="right" w:leader="dot" w:pos="9016"/>
             </w:tabs>
-            <w:spacing w:after="0" w:line="360" w:lineRule="auto"/>
             <w:rPr>
+              <w:rFonts w:asciiTheme="minorHAnsi" w:hAnsiTheme="minorHAnsi" w:cstheme="minorBidi"/>
               <w:noProof/>
             </w:rPr>
           </w:pPr>
-          <w:hyperlink w:anchor="_Toc182597792" w:history="1">
+          <w:hyperlink w:anchor="_Toc182598068" w:history="1">
             <w:r>
               <w:rPr>
                 <w:rStyle w:val="Hyperlink"/>
@@ -1757,7 +1769,7 @@
                 <w:noProof/>
                 <w:webHidden/>
               </w:rPr>
-              <w:instrText xml:space="preserve"> PAGEREF _Toc182597792 \h </w:instrText>
+              <w:instrText xml:space="preserve"> PAGEREF _Toc182598068 \h </w:instrText>
             </w:r>
             <w:r>
               <w:rPr>
@@ -1777,7 +1789,7 @@
                 <w:noProof/>
                 <w:webHidden/>
               </w:rPr>
-              <w:t>12</w:t>
+              <w:t>11</w:t>
             </w:r>
             <w:r>
               <w:rPr>
@@ -1792,10 +1804,11 @@
           <w:pPr>
             <w:pStyle w:val="TOC2"/>
             <w:rPr>
+              <w:rFonts w:asciiTheme="minorHAnsi" w:hAnsiTheme="minorHAnsi" w:cstheme="minorBidi"/>
               <w:noProof/>
             </w:rPr>
           </w:pPr>
-          <w:hyperlink w:anchor="_Toc182597793" w:history="1">
+          <w:hyperlink w:anchor="_Toc182598069" w:history="1">
             <w:r>
               <w:rPr>
                 <w:rStyle w:val="Hyperlink"/>
@@ -1822,7 +1835,7 @@
                 <w:noProof/>
                 <w:webHidden/>
               </w:rPr>
-              <w:instrText xml:space="preserve"> PAGEREF _Toc182597793 \h </w:instrText>
+              <w:instrText xml:space="preserve"> PAGEREF _Toc182598069 \h </w:instrText>
             </w:r>
             <w:r>
               <w:rPr>
@@ -1842,7 +1855,7 @@
                 <w:noProof/>
                 <w:webHidden/>
               </w:rPr>
-              <w:t>13</w:t>
+              <w:t>12</w:t>
             </w:r>
             <w:r>
               <w:rPr>
@@ -1859,12 +1872,12 @@
             <w:tabs>
               <w:tab w:val="right" w:leader="dot" w:pos="9016"/>
             </w:tabs>
-            <w:spacing w:after="0" w:line="360" w:lineRule="auto"/>
             <w:rPr>
+              <w:rFonts w:asciiTheme="minorHAnsi" w:hAnsiTheme="minorHAnsi" w:cstheme="minorBidi"/>
               <w:noProof/>
             </w:rPr>
           </w:pPr>
-          <w:hyperlink w:anchor="_Toc182597794" w:history="1">
+          <w:hyperlink w:anchor="_Toc182598070" w:history="1">
             <w:r>
               <w:rPr>
                 <w:rStyle w:val="Hyperlink"/>
@@ -1891,7 +1904,7 @@
                 <w:noProof/>
                 <w:webHidden/>
               </w:rPr>
-              <w:instrText xml:space="preserve"> PAGEREF _Toc182597794 \h </w:instrText>
+              <w:instrText xml:space="preserve"> PAGEREF _Toc182598070 \h </w:instrText>
             </w:r>
             <w:r>
               <w:rPr>
@@ -1911,7 +1924,7 @@
                 <w:noProof/>
                 <w:webHidden/>
               </w:rPr>
-              <w:t>13</w:t>
+              <w:t>12</w:t>
             </w:r>
             <w:r>
               <w:rPr>
@@ -1928,12 +1941,12 @@
             <w:tabs>
               <w:tab w:val="right" w:leader="dot" w:pos="9016"/>
             </w:tabs>
-            <w:spacing w:after="0" w:line="360" w:lineRule="auto"/>
             <w:rPr>
+              <w:rFonts w:asciiTheme="minorHAnsi" w:hAnsiTheme="minorHAnsi" w:cstheme="minorBidi"/>
               <w:noProof/>
             </w:rPr>
           </w:pPr>
-          <w:hyperlink w:anchor="_Toc182597795" w:history="1">
+          <w:hyperlink w:anchor="_Toc182598071" w:history="1">
             <w:r>
               <w:rPr>
                 <w:rStyle w:val="Hyperlink"/>
@@ -1960,7 +1973,7 @@
                 <w:noProof/>
                 <w:webHidden/>
               </w:rPr>
-              <w:instrText xml:space="preserve"> PAGEREF _Toc182597795 \h </w:instrText>
+              <w:instrText xml:space="preserve"> PAGEREF _Toc182598071 \h </w:instrText>
             </w:r>
             <w:r>
               <w:rPr>
@@ -1980,7 +1993,7 @@
                 <w:noProof/>
                 <w:webHidden/>
               </w:rPr>
-              <w:t>13</w:t>
+              <w:t>12</w:t>
             </w:r>
             <w:r>
               <w:rPr>
@@ -1997,12 +2010,12 @@
             <w:tabs>
               <w:tab w:val="right" w:leader="dot" w:pos="9016"/>
             </w:tabs>
-            <w:spacing w:after="0" w:line="360" w:lineRule="auto"/>
             <w:rPr>
+              <w:rFonts w:asciiTheme="minorHAnsi" w:hAnsiTheme="minorHAnsi" w:cstheme="minorBidi"/>
               <w:noProof/>
             </w:rPr>
           </w:pPr>
-          <w:hyperlink w:anchor="_Toc182597796" w:history="1">
+          <w:hyperlink w:anchor="_Toc182598072" w:history="1">
             <w:r>
               <w:rPr>
                 <w:rStyle w:val="Hyperlink"/>
@@ -2029,7 +2042,7 @@
                 <w:noProof/>
                 <w:webHidden/>
               </w:rPr>
-              <w:instrText xml:space="preserve"> PAGEREF _Toc182597796 \h </w:instrText>
+              <w:instrText xml:space="preserve"> PAGEREF _Toc182598072 \h </w:instrText>
             </w:r>
             <w:r>
               <w:rPr>
@@ -2049,7 +2062,7 @@
                 <w:noProof/>
                 <w:webHidden/>
               </w:rPr>
-              <w:t>13</w:t>
+              <w:t>12</w:t>
             </w:r>
             <w:r>
               <w:rPr>
@@ -2086,7 +2099,7 @@
           <w:color w:val="auto"/>
         </w:rPr>
       </w:pPr>
-      <w:bookmarkStart w:id="0" w:name="_Toc182597780"/>
+      <w:bookmarkStart w:id="0" w:name="_Toc182598056"/>
       <w:r>
         <w:rPr>
           <w:rFonts w:ascii="Times New Roman" w:hAnsi="Times New Roman" w:cs="Times New Roman"/>
@@ -2094,77 +2107,77 @@
           <w:bCs/>
           <w:color w:val="auto"/>
         </w:rPr>
-        <w:t xml:space="preserve">Chapter 1. </w:t>
-      </w:r>
-      <w:r>
+        <w:t>Chapter 1. Introduction</w:t>
+      </w:r>
+      <w:bookmarkEnd w:id="0"/>
+    </w:p>
+    <w:p>
+      <w:pPr>
+        <w:spacing w:line="360" w:lineRule="auto"/>
+      </w:pPr>
+      <w:r>
+        <w:t xml:space="preserve">The Hospital Management System (HMS) is designed to streamline the administration of medical institutions by leveraging Object-Oriented Programming (OOP) principles and robust architectural patterns. This system aims to provide a centralized solution for managing patient records, staff roles, appointments, and billing processes. </w:t>
+      </w:r>
+    </w:p>
+    <w:p>
+      <w:pPr>
+        <w:spacing w:line="360" w:lineRule="auto"/>
+      </w:pPr>
+    </w:p>
+    <w:p>
+      <w:pPr>
+        <w:spacing w:line="360" w:lineRule="auto"/>
+      </w:pPr>
+      <w:r>
+        <w:t>By focusing on usability, extensibility, and security, the HMS caters to diverse user roles, including patients, doctors, pharmacists, and administrators. With its modular design and role-based access control, the HMS ensures seamless navigation and robust data protection, while supporting future enhancements with minimal disruption. This report outlines the key design considerations, applied principles, and implementation strategies.</w:t>
+      </w:r>
+    </w:p>
+    <w:p>
+      <w:pPr>
+        <w:spacing w:line="360" w:lineRule="auto"/>
+      </w:pPr>
+    </w:p>
+    <w:p>
+      <w:pPr>
+        <w:spacing w:line="360" w:lineRule="auto"/>
+        <w:rPr>
+          <w:b/>
+          <w:bCs/>
+        </w:rPr>
+      </w:pPr>
+      <w:r>
+        <w:rPr>
+          <w:b/>
+          <w:bCs/>
+        </w:rPr>
+        <w:t xml:space="preserve">* </w:t>
+      </w:r>
+      <w:r>
+        <w:t>Due to the complexity and size of the HMS program's UML diagram, including it directly in this document would render it unreadable. As such, we have extracted the UML diagram and will submit it separately alongside this report for clarity and ease of review.</w:t>
+      </w:r>
+    </w:p>
+    <w:p>
+      <w:pPr>
+        <w:pStyle w:val="Heading2"/>
+        <w:spacing w:before="0" w:after="0" w:line="360" w:lineRule="auto"/>
         <w:rPr>
           <w:rFonts w:ascii="Times New Roman" w:hAnsi="Times New Roman" w:cs="Times New Roman"/>
           <w:b/>
           <w:bCs/>
           <w:color w:val="auto"/>
         </w:rPr>
-        <w:t>Introduction</w:t>
-      </w:r>
-      <w:bookmarkEnd w:id="0"/>
-    </w:p>
-    <w:p>
-      <w:pPr>
-        <w:spacing w:line="360" w:lineRule="auto"/>
-      </w:pPr>
-      <w:r>
-        <w:t xml:space="preserve">The Hospital Management System (HMS) is designed to streamline the administration of medical institutions by leveraging Object-Oriented Programming (OOP) principles and robust architectural patterns. This system aims to provide a centralized solution for managing patient records, staff roles, appointments, and billing processes. </w:t>
-      </w:r>
-    </w:p>
-    <w:p>
-      <w:pPr>
-        <w:spacing w:line="360" w:lineRule="auto"/>
-      </w:pPr>
-    </w:p>
-    <w:p>
-      <w:pPr>
-        <w:spacing w:line="360" w:lineRule="auto"/>
-      </w:pPr>
-      <w:r>
-        <w:t>By focusing on usability, extensibility, and security, the HMS caters to diverse user roles, including patients, doctors, pharmacists, and administrators. With its modular design and role-based access control, the HMS ensures seamless navigation and robust data protection, while supporting future enhancements with minimal disruption. This report outlines the key design considerations, applied principles, and implementation strategies.</w:t>
-      </w:r>
-    </w:p>
-    <w:p>
-      <w:pPr>
-        <w:spacing w:line="360" w:lineRule="auto"/>
-      </w:pPr>
-    </w:p>
-    <w:p>
-      <w:pPr>
-        <w:spacing w:line="360" w:lineRule="auto"/>
-        <w:rPr>
-          <w:b/>
-          <w:bCs/>
-        </w:rPr>
-      </w:pPr>
-      <w:r>
-        <w:rPr>
-          <w:b/>
-          <w:bCs/>
-        </w:rPr>
-        <w:lastRenderedPageBreak/>
-        <w:t xml:space="preserve">* </w:t>
-      </w:r>
-      <w:r>
-        <w:t>Due to the complexity and size of the HMS program's UML diagram, including it directly in this document would render it unreadable. As such, we have extracted the UML diagram and will submit it separately alongside this report for clarity and ease of review.</w:t>
-      </w:r>
-    </w:p>
-    <w:p>
-      <w:pPr>
-        <w:pStyle w:val="Heading2"/>
-        <w:spacing w:before="0" w:after="0" w:line="360" w:lineRule="auto"/>
+      </w:pPr>
+      <w:bookmarkStart w:id="1" w:name="_Toc182598057"/>
+      <w:r>
         <w:rPr>
           <w:rFonts w:ascii="Times New Roman" w:hAnsi="Times New Roman" w:cs="Times New Roman"/>
           <w:b/>
           <w:bCs/>
           <w:color w:val="auto"/>
         </w:rPr>
-      </w:pPr>
-      <w:bookmarkStart w:id="1" w:name="_Toc182597781"/>
+        <w:lastRenderedPageBreak/>
+        <w:t xml:space="preserve">Chapter </w:t>
+      </w:r>
       <w:r>
         <w:rPr>
           <w:rFonts w:ascii="Times New Roman" w:hAnsi="Times New Roman" w:cs="Times New Roman"/>
@@ -2172,7 +2185,7 @@
           <w:bCs/>
           <w:color w:val="auto"/>
         </w:rPr>
-        <w:t xml:space="preserve">Chapter </w:t>
+        <w:t>2</w:t>
       </w:r>
       <w:r>
         <w:rPr>
@@ -2181,7 +2194,7 @@
           <w:bCs/>
           <w:color w:val="auto"/>
         </w:rPr>
-        <w:t>2</w:t>
+        <w:t>.</w:t>
       </w:r>
       <w:r>
         <w:rPr>
@@ -2190,7 +2203,7 @@
           <w:bCs/>
           <w:color w:val="auto"/>
         </w:rPr>
-        <w:t>.</w:t>
+        <w:t xml:space="preserve"> </w:t>
       </w:r>
       <w:r>
         <w:rPr>
@@ -2199,41 +2212,32 @@
           <w:bCs/>
           <w:color w:val="auto"/>
         </w:rPr>
-        <w:t xml:space="preserve"> </w:t>
-      </w:r>
-      <w:r>
+        <w:t>Design Considerations</w:t>
+      </w:r>
+      <w:bookmarkEnd w:id="1"/>
+    </w:p>
+    <w:p>
+      <w:pPr>
+        <w:spacing w:line="360" w:lineRule="auto"/>
+        <w:rPr>
+          <w:rFonts w:eastAsia="Times New Roman"/>
+          <w:kern w:val="0"/>
+          <w14:ligatures w14:val="none"/>
+        </w:rPr>
+      </w:pPr>
+    </w:p>
+    <w:p>
+      <w:pPr>
+        <w:pStyle w:val="Heading3"/>
+        <w:spacing w:before="0" w:after="0" w:line="360" w:lineRule="auto"/>
         <w:rPr>
           <w:rFonts w:ascii="Times New Roman" w:hAnsi="Times New Roman" w:cs="Times New Roman"/>
           <w:b/>
           <w:bCs/>
           <w:color w:val="auto"/>
         </w:rPr>
-        <w:t>Design Considerations</w:t>
-      </w:r>
-      <w:bookmarkEnd w:id="1"/>
-    </w:p>
-    <w:p>
-      <w:pPr>
-        <w:spacing w:line="360" w:lineRule="auto"/>
-        <w:rPr>
-          <w:rFonts w:eastAsia="Times New Roman"/>
-          <w:kern w:val="0"/>
-          <w14:ligatures w14:val="none"/>
-        </w:rPr>
-      </w:pPr>
-    </w:p>
-    <w:p>
-      <w:pPr>
-        <w:pStyle w:val="Heading3"/>
-        <w:spacing w:before="0" w:after="0" w:line="360" w:lineRule="auto"/>
-        <w:rPr>
-          <w:rFonts w:ascii="Times New Roman" w:hAnsi="Times New Roman" w:cs="Times New Roman"/>
-          <w:b/>
-          <w:bCs/>
-          <w:color w:val="auto"/>
-        </w:rPr>
-      </w:pPr>
-      <w:bookmarkStart w:id="2" w:name="_Toc182597782"/>
+      </w:pPr>
+      <w:bookmarkStart w:id="2" w:name="_Toc182598058"/>
       <w:r>
         <w:rPr>
           <w:rFonts w:ascii="Times New Roman" w:hAnsi="Times New Roman" w:cs="Times New Roman"/>
@@ -2395,7 +2399,7 @@
           <w:color w:val="auto"/>
         </w:rPr>
       </w:pPr>
-      <w:bookmarkStart w:id="3" w:name="_Toc182597783"/>
+      <w:bookmarkStart w:id="3" w:name="_Toc182598059"/>
       <w:r>
         <w:rPr>
           <w:rFonts w:ascii="Times New Roman" w:hAnsi="Times New Roman" w:cs="Times New Roman"/>
@@ -2448,9 +2452,18 @@
           <w:bCs/>
           <w:color w:val="auto"/>
         </w:rPr>
-        <w:t>Design Approach</w:t>
+        <w:t xml:space="preserve">Design </w:t>
       </w:r>
       <w:bookmarkEnd w:id="3"/>
+      <w:r>
+        <w:rPr>
+          <w:rFonts w:ascii="Times New Roman" w:hAnsi="Times New Roman" w:cs="Times New Roman"/>
+          <w:b/>
+          <w:bCs/>
+          <w:color w:val="auto"/>
+        </w:rPr>
+        <w:t>Approaches</w:t>
+      </w:r>
     </w:p>
     <w:p>
       <w:pPr>
@@ -2466,42 +2479,7 @@
           <w:i w:val="0"/>
           <w:iCs w:val="0"/>
         </w:rPr>
-        <w:t xml:space="preserve">Chapter </w:t>
-      </w:r>
-      <w:r>
-        <w:rPr>
-          <w:i w:val="0"/>
-          <w:iCs w:val="0"/>
-        </w:rPr>
-        <w:t>2</w:t>
-      </w:r>
-      <w:r>
-        <w:rPr>
-          <w:i w:val="0"/>
-          <w:iCs w:val="0"/>
-        </w:rPr>
-        <w:t>.</w:t>
-      </w:r>
-      <w:r>
-        <w:rPr>
-          <w:i w:val="0"/>
-          <w:iCs w:val="0"/>
-        </w:rPr>
-        <w:t>2</w:t>
-      </w:r>
-      <w:r>
-        <w:rPr>
-          <w:i w:val="0"/>
-          <w:iCs w:val="0"/>
-        </w:rPr>
-        <w:t xml:space="preserve">.1. </w:t>
-      </w:r>
-      <w:r>
-        <w:rPr>
-          <w:i w:val="0"/>
-          <w:iCs w:val="0"/>
-        </w:rPr>
-        <w:t>Boundary-Control-Entity Pattern</w:t>
+        <w:t>Chapter 2.2.1. Boundary-Control-Entity Pattern</w:t>
       </w:r>
     </w:p>
     <w:p>
@@ -2805,28 +2783,7 @@
           <w:i w:val="0"/>
           <w:iCs w:val="0"/>
         </w:rPr>
-        <w:t>Chapter 2.2.</w:t>
-      </w:r>
-      <w:r>
-        <w:rPr>
-          <w:i w:val="0"/>
-          <w:iCs w:val="0"/>
-        </w:rPr>
-        <w:t>2</w:t>
-      </w:r>
-      <w:r>
-        <w:rPr>
-          <w:i w:val="0"/>
-          <w:iCs w:val="0"/>
-        </w:rPr>
-        <w:t xml:space="preserve">. </w:t>
-      </w:r>
-      <w:r>
-        <w:rPr>
-          <w:i w:val="0"/>
-          <w:iCs w:val="0"/>
-        </w:rPr>
-        <w:t>Application of Oriented-Object Concepts</w:t>
+        <w:t>Chapter 2.2.2. Application of Oriented-Object Concepts</w:t>
       </w:r>
     </w:p>
     <w:p>
@@ -2874,13 +2831,7 @@
         <w:t>Encapsulation:</w:t>
       </w:r>
       <w:r>
-        <w:t xml:space="preserve"> Protects the internal state of objects by bundling data and </w:t>
-      </w:r>
-      <w:r>
-        <w:t>behaviour</w:t>
-      </w:r>
-      <w:r>
-        <w:t xml:space="preserve"> within their respective classes (e.g., </w:t>
+        <w:t xml:space="preserve"> Protects the internal state of objects by bundling data and behaviour within their respective classes (e.g., </w:t>
       </w:r>
       <w:r>
         <w:rPr>
@@ -3024,13 +2975,7 @@
         <w:t>Patient</w:t>
       </w:r>
       <w:r>
-        <w:t xml:space="preserve"> to invoke the same method but execute distinct </w:t>
-      </w:r>
-      <w:r>
-        <w:t>behaviours</w:t>
-      </w:r>
-      <w:r>
-        <w:t xml:space="preserve"> based on their role-specific implementations.</w:t>
+        <w:t xml:space="preserve"> to invoke the same method but execute distinct behaviours based on their role-specific implementations.</w:t>
       </w:r>
     </w:p>
     <w:p>
@@ -3044,7 +2989,7 @@
           <w:color w:val="auto"/>
         </w:rPr>
       </w:pPr>
-      <w:bookmarkStart w:id="4" w:name="_Toc182597784"/>
+      <w:bookmarkStart w:id="4" w:name="_Toc182598060"/>
       <w:r>
         <w:rPr>
           <w:rFonts w:ascii="Times New Roman" w:hAnsi="Times New Roman" w:cs="Times New Roman"/>
@@ -3053,16 +2998,7 @@
           <w:color w:val="auto"/>
         </w:rPr>
         <w:lastRenderedPageBreak/>
-        <w:t xml:space="preserve">Chapter 2.3. </w:t>
-      </w:r>
-      <w:r>
-        <w:rPr>
-          <w:rFonts w:ascii="Times New Roman" w:hAnsi="Times New Roman" w:cs="Times New Roman"/>
-          <w:b/>
-          <w:bCs/>
-          <w:color w:val="auto"/>
-        </w:rPr>
-        <w:t>Applied Design Principles</w:t>
+        <w:t>Chapter 2.3. Applied Design Principles</w:t>
       </w:r>
       <w:bookmarkEnd w:id="4"/>
     </w:p>
@@ -3080,28 +3016,7 @@
           <w:i w:val="0"/>
           <w:iCs w:val="0"/>
         </w:rPr>
-        <w:t>Chapter</w:t>
-      </w:r>
-      <w:r>
-        <w:rPr>
-          <w:i w:val="0"/>
-          <w:iCs w:val="0"/>
-        </w:rPr>
-        <w:t xml:space="preserve"> </w:t>
-      </w:r>
-      <w:r>
-        <w:rPr>
-          <w:i w:val="0"/>
-          <w:iCs w:val="0"/>
-        </w:rPr>
-        <w:t xml:space="preserve">2.3.1. </w:t>
-      </w:r>
-      <w:r>
-        <w:rPr>
-          <w:i w:val="0"/>
-          <w:iCs w:val="0"/>
-        </w:rPr>
-        <w:t>Application of SOLID Principles</w:t>
+        <w:t>Chapter 2.3.1. Application of SOLID Principles</w:t>
       </w:r>
     </w:p>
     <w:p>
@@ -3314,10 +3229,7 @@
         <w:t>modifications</w:t>
       </w:r>
       <w:r>
-        <w:t>, and updates without affecting unrelated components</w:t>
-      </w:r>
-      <w:r>
-        <w:t>.</w:t>
+        <w:t>, and updates without affecting unrelated components.</w:t>
       </w:r>
     </w:p>
     <w:p>
@@ -3371,25 +3283,7 @@
           <w:kern w:val="0"/>
           <w14:ligatures w14:val="none"/>
         </w:rPr>
-        <w:t xml:space="preserve">lasses are built to be extendable without modifying existing code. For example, the Staff class abstracts shared attributes and </w:t>
-      </w:r>
-      <w:r>
-        <w:rPr>
-          <w:rFonts w:eastAsia="Times New Roman"/>
-          <w:color w:val="000000"/>
-          <w:kern w:val="0"/>
-          <w14:ligatures w14:val="none"/>
-        </w:rPr>
-        <w:t>behaviours</w:t>
-      </w:r>
-      <w:r>
-        <w:rPr>
-          <w:rFonts w:eastAsia="Times New Roman"/>
-          <w:color w:val="000000"/>
-          <w:kern w:val="0"/>
-          <w14:ligatures w14:val="none"/>
-        </w:rPr>
-        <w:t xml:space="preserve"> for roles like </w:t>
+        <w:t xml:space="preserve">lasses are built to be extendable without modifying existing code. For example, the Staff class abstracts shared attributes and behaviours for roles like </w:t>
       </w:r>
       <w:r>
         <w:rPr>
@@ -3585,25 +3479,7 @@
           <w:kern w:val="0"/>
           <w14:ligatures w14:val="none"/>
         </w:rPr>
-        <w:t xml:space="preserve">Subclasses are interchangeable with their parent classes, ensuring that the system's </w:t>
-      </w:r>
-      <w:r>
-        <w:rPr>
-          <w:rFonts w:eastAsia="Times New Roman"/>
-          <w:color w:val="000000"/>
-          <w:kern w:val="0"/>
-          <w14:ligatures w14:val="none"/>
-        </w:rPr>
-        <w:t>behaviour</w:t>
-      </w:r>
-      <w:r>
-        <w:rPr>
-          <w:rFonts w:eastAsia="Times New Roman"/>
-          <w:color w:val="000000"/>
-          <w:kern w:val="0"/>
-          <w14:ligatures w14:val="none"/>
-        </w:rPr>
-        <w:t xml:space="preserve"> remains consistent. In the HMS, subclasses like </w:t>
+        <w:t xml:space="preserve">Subclasses are interchangeable with their parent classes, ensuring that the system's behaviour remains consistent. In the HMS, subclasses like </w:t>
       </w:r>
       <w:r>
         <w:rPr>
@@ -4071,28 +3947,7 @@
           <w:i w:val="0"/>
           <w:iCs w:val="0"/>
         </w:rPr>
-        <w:t>Chapter 2.3.</w:t>
-      </w:r>
-      <w:r>
-        <w:rPr>
-          <w:i w:val="0"/>
-          <w:iCs w:val="0"/>
-        </w:rPr>
-        <w:t>2</w:t>
-      </w:r>
-      <w:r>
-        <w:rPr>
-          <w:i w:val="0"/>
-          <w:iCs w:val="0"/>
-        </w:rPr>
-        <w:t xml:space="preserve">. </w:t>
-      </w:r>
-      <w:r>
-        <w:rPr>
-          <w:i w:val="0"/>
-          <w:iCs w:val="0"/>
-        </w:rPr>
-        <w:t>Design Patterns</w:t>
+        <w:t>Chapter 2.3.2. Design Patterns</w:t>
       </w:r>
     </w:p>
     <w:p>
@@ -4140,13 +3995,7 @@
         <w:t>Singleton Pattern:</w:t>
       </w:r>
       <w:r>
-        <w:t xml:space="preserve"> Ensures the HMS operates with a </w:t>
-      </w:r>
-      <w:r>
-        <w:t>single-entry</w:t>
-      </w:r>
-      <w:r>
-        <w:t xml:space="preserve"> point, simplifying initialization and centralizing control over the application’s workflow.</w:t>
+        <w:t xml:space="preserve"> Ensures the HMS operates with a single-entry point, simplifying initialization and centralizing control over the application’s workflow.</w:t>
       </w:r>
     </w:p>
     <w:p>
@@ -4186,7 +4035,7 @@
           <w:color w:val="auto"/>
         </w:rPr>
       </w:pPr>
-      <w:bookmarkStart w:id="5" w:name="_Toc182597785"/>
+      <w:bookmarkStart w:id="5" w:name="_Toc182598061"/>
       <w:r>
         <w:rPr>
           <w:rFonts w:ascii="Times New Roman" w:hAnsi="Times New Roman" w:cs="Times New Roman"/>
@@ -4230,342 +4079,300 @@
           <w:bCs/>
           <w:color w:val="auto"/>
         </w:rPr>
-        <w:t xml:space="preserve">. Design </w:t>
-      </w:r>
-      <w:r>
+        <w:t>. Design Highlights</w:t>
+      </w:r>
+      <w:bookmarkEnd w:id="5"/>
+    </w:p>
+    <w:p>
+      <w:pPr>
+        <w:pStyle w:val="Heading4"/>
+        <w:rPr>
+          <w:i w:val="0"/>
+          <w:iCs w:val="0"/>
+        </w:rPr>
+      </w:pPr>
+      <w:r>
+        <w:rPr>
+          <w:i w:val="0"/>
+          <w:iCs w:val="0"/>
+        </w:rPr>
+        <w:t xml:space="preserve">Chapter </w:t>
+      </w:r>
+      <w:r>
+        <w:rPr>
+          <w:i w:val="0"/>
+          <w:iCs w:val="0"/>
+        </w:rPr>
+        <w:t>2.4</w:t>
+      </w:r>
+      <w:r>
+        <w:rPr>
+          <w:i w:val="0"/>
+          <w:iCs w:val="0"/>
+        </w:rPr>
+        <w:t>.1. Class Hierarchies</w:t>
+      </w:r>
+    </w:p>
+    <w:p>
+      <w:pPr>
+        <w:spacing w:line="360" w:lineRule="auto"/>
+        <w:rPr>
+          <w:color w:val="000000"/>
+        </w:rPr>
+      </w:pPr>
+      <w:r>
+        <w:rPr>
+          <w:color w:val="000000"/>
+        </w:rPr>
+        <w:t xml:space="preserve">The core class hierarchy centres around the </w:t>
+      </w:r>
+      <w:r>
+        <w:rPr>
+          <w:i/>
+          <w:iCs/>
+          <w:color w:val="000000"/>
+        </w:rPr>
+        <w:t>User</w:t>
+      </w:r>
+      <w:r>
+        <w:rPr>
+          <w:color w:val="000000"/>
+        </w:rPr>
+        <w:t xml:space="preserve"> base class, from which role-specific subclasses (e.g., </w:t>
+      </w:r>
+      <w:r>
+        <w:rPr>
+          <w:b/>
+          <w:bCs/>
+          <w:i/>
+          <w:iCs/>
+          <w:color w:val="000000"/>
+        </w:rPr>
+        <w:t>Patient</w:t>
+      </w:r>
+      <w:r>
+        <w:rPr>
+          <w:color w:val="000000"/>
+        </w:rPr>
+        <w:t xml:space="preserve">, </w:t>
+      </w:r>
+      <w:r>
+        <w:rPr>
+          <w:b/>
+          <w:bCs/>
+          <w:i/>
+          <w:iCs/>
+          <w:color w:val="000000"/>
+        </w:rPr>
+        <w:t>Doctor</w:t>
+      </w:r>
+      <w:r>
+        <w:rPr>
+          <w:color w:val="000000"/>
+        </w:rPr>
+        <w:t xml:space="preserve">, </w:t>
+      </w:r>
+      <w:r>
+        <w:rPr>
+          <w:b/>
+          <w:bCs/>
+          <w:i/>
+          <w:iCs/>
+          <w:color w:val="000000"/>
+        </w:rPr>
+        <w:t>Pharmacist</w:t>
+      </w:r>
+      <w:r>
+        <w:rPr>
+          <w:color w:val="000000"/>
+        </w:rPr>
+        <w:t xml:space="preserve">, </w:t>
+      </w:r>
+      <w:r>
+        <w:rPr>
+          <w:b/>
+          <w:bCs/>
+          <w:i/>
+          <w:iCs/>
+          <w:color w:val="000000"/>
+        </w:rPr>
+        <w:t>Administrator</w:t>
+      </w:r>
+      <w:r>
+        <w:rPr>
+          <w:color w:val="000000"/>
+        </w:rPr>
+        <w:t xml:space="preserve">) inherit. To further </w:t>
+      </w:r>
+      <w:r>
+        <w:rPr>
+          <w:color w:val="000000"/>
+        </w:rPr>
+        <w:t xml:space="preserve">distinguish </w:t>
+      </w:r>
+      <w:r>
+        <w:rPr>
+          <w:color w:val="000000"/>
+        </w:rPr>
+        <w:t xml:space="preserve">responsibilities, we have categorised </w:t>
+      </w:r>
+      <w:r>
+        <w:rPr>
+          <w:b/>
+          <w:bCs/>
+          <w:i/>
+          <w:iCs/>
+          <w:color w:val="000000"/>
+        </w:rPr>
+        <w:t>Doctor</w:t>
+      </w:r>
+      <w:r>
+        <w:rPr>
+          <w:color w:val="000000"/>
+        </w:rPr>
+        <w:t xml:space="preserve">, </w:t>
+      </w:r>
+      <w:r>
+        <w:rPr>
+          <w:b/>
+          <w:bCs/>
+          <w:i/>
+          <w:iCs/>
+          <w:color w:val="000000"/>
+        </w:rPr>
+        <w:t>Pharmacist</w:t>
+      </w:r>
+      <w:r>
+        <w:rPr>
+          <w:color w:val="000000"/>
+        </w:rPr>
+        <w:t xml:space="preserve"> and </w:t>
+      </w:r>
+      <w:r>
+        <w:rPr>
+          <w:b/>
+          <w:bCs/>
+          <w:i/>
+          <w:iCs/>
+          <w:color w:val="000000"/>
+        </w:rPr>
+        <w:t>Administrator</w:t>
+      </w:r>
+      <w:r>
+        <w:rPr>
+          <w:color w:val="000000"/>
+        </w:rPr>
+        <w:t xml:space="preserve"> under a </w:t>
+      </w:r>
+      <w:r>
+        <w:rPr>
+          <w:b/>
+          <w:bCs/>
+          <w:i/>
+          <w:iCs/>
+          <w:color w:val="000000"/>
+        </w:rPr>
+        <w:t>Staff</w:t>
+      </w:r>
+      <w:r>
+        <w:rPr>
+          <w:color w:val="000000"/>
+        </w:rPr>
+        <w:t xml:space="preserve"> category to distinguish staff roles from patients in the HMS. This hierarchy allows each subclass to implement unique attributes and behaviours specific to each role, while common attributes and methods are encapsulated within the </w:t>
+      </w:r>
+      <w:r>
+        <w:rPr>
+          <w:i/>
+          <w:iCs/>
+          <w:color w:val="000000"/>
+        </w:rPr>
+        <w:t>User</w:t>
+      </w:r>
+      <w:r>
+        <w:rPr>
+          <w:color w:val="000000"/>
+        </w:rPr>
+        <w:t xml:space="preserve"> class, promoting reusability and reducing redundancy across the system.</w:t>
+      </w:r>
+    </w:p>
+    <w:p>
+      <w:pPr>
+        <w:spacing w:line="360" w:lineRule="auto"/>
+        <w:rPr>
+          <w:color w:val="000000"/>
+        </w:rPr>
+      </w:pPr>
+    </w:p>
+    <w:p>
+      <w:pPr>
+        <w:pStyle w:val="Heading4"/>
+        <w:rPr>
+          <w:i w:val="0"/>
+          <w:iCs w:val="0"/>
+        </w:rPr>
+      </w:pPr>
+      <w:r>
+        <w:rPr>
+          <w:i w:val="0"/>
+          <w:iCs w:val="0"/>
+        </w:rPr>
+        <w:t xml:space="preserve">Chapter </w:t>
+      </w:r>
+      <w:r>
+        <w:rPr>
+          <w:i w:val="0"/>
+          <w:iCs w:val="0"/>
+        </w:rPr>
+        <w:t>2</w:t>
+      </w:r>
+      <w:r>
+        <w:rPr>
+          <w:i w:val="0"/>
+          <w:iCs w:val="0"/>
+        </w:rPr>
+        <w:t>.</w:t>
+      </w:r>
+      <w:r>
+        <w:rPr>
+          <w:i w:val="0"/>
+          <w:iCs w:val="0"/>
+        </w:rPr>
+        <w:t>4</w:t>
+      </w:r>
+      <w:r>
+        <w:rPr>
+          <w:i w:val="0"/>
+          <w:iCs w:val="0"/>
+        </w:rPr>
+        <w:t>.2. Classes Interactions</w:t>
+      </w:r>
+    </w:p>
+    <w:p>
+      <w:pPr>
+        <w:spacing w:line="360" w:lineRule="auto"/>
+        <w:rPr>
+          <w:color w:val="000000"/>
+        </w:rPr>
+      </w:pPr>
+      <w:r>
+        <w:rPr>
+          <w:color w:val="000000"/>
+        </w:rPr>
+        <w:t>In the HMS, boundary classes act as the front-facing interface which the user interacts with. These classes capture user input and forward it to the appropriate controller classes. The controller classes then coordinate the request by operating on the entity objects, updating or retrieving information via getters and setters.</w:t>
+      </w:r>
+    </w:p>
+    <w:p>
+      <w:pPr>
+        <w:pStyle w:val="Heading2"/>
+        <w:spacing w:before="0" w:after="0" w:line="360" w:lineRule="auto"/>
         <w:rPr>
           <w:rFonts w:ascii="Times New Roman" w:hAnsi="Times New Roman" w:cs="Times New Roman"/>
           <w:b/>
           <w:bCs/>
           <w:color w:val="auto"/>
         </w:rPr>
-        <w:t>Highlights</w:t>
-      </w:r>
-      <w:bookmarkEnd w:id="5"/>
-    </w:p>
-    <w:p>
-      <w:pPr>
-        <w:pStyle w:val="Heading4"/>
-        <w:rPr>
-          <w:i w:val="0"/>
-          <w:iCs w:val="0"/>
-        </w:rPr>
-      </w:pPr>
-      <w:r>
-        <w:rPr>
-          <w:i w:val="0"/>
-          <w:iCs w:val="0"/>
-        </w:rPr>
-        <w:t xml:space="preserve">Chapter </w:t>
-      </w:r>
-      <w:r>
-        <w:rPr>
-          <w:i w:val="0"/>
-          <w:iCs w:val="0"/>
-        </w:rPr>
-        <w:t>2.4</w:t>
-      </w:r>
-      <w:r>
-        <w:rPr>
-          <w:i w:val="0"/>
-          <w:iCs w:val="0"/>
-        </w:rPr>
-        <w:t>.1. Class Hierarchies</w:t>
-      </w:r>
-    </w:p>
-    <w:p>
-      <w:pPr>
-        <w:spacing w:line="360" w:lineRule="auto"/>
-        <w:rPr>
-          <w:color w:val="000000"/>
-        </w:rPr>
-      </w:pPr>
-      <w:r>
-        <w:rPr>
-          <w:color w:val="000000"/>
-        </w:rPr>
-        <w:t xml:space="preserve">The core class hierarchy </w:t>
-      </w:r>
-      <w:r>
-        <w:rPr>
-          <w:color w:val="000000"/>
-        </w:rPr>
-        <w:t>centres</w:t>
-      </w:r>
-      <w:r>
-        <w:rPr>
-          <w:color w:val="000000"/>
-        </w:rPr>
-        <w:t xml:space="preserve"> around the </w:t>
-      </w:r>
-      <w:r>
-        <w:rPr>
-          <w:i/>
-          <w:iCs/>
-          <w:color w:val="000000"/>
-        </w:rPr>
-        <w:t>User</w:t>
-      </w:r>
-      <w:r>
-        <w:rPr>
-          <w:color w:val="000000"/>
-        </w:rPr>
-        <w:t xml:space="preserve"> base class, from which role-specific subclasses (e.g., </w:t>
-      </w:r>
-      <w:r>
-        <w:rPr>
-          <w:b/>
-          <w:bCs/>
-          <w:i/>
-          <w:iCs/>
-          <w:color w:val="000000"/>
-        </w:rPr>
-        <w:t>Patient</w:t>
-      </w:r>
-      <w:r>
-        <w:rPr>
-          <w:color w:val="000000"/>
-        </w:rPr>
-        <w:t xml:space="preserve">, </w:t>
-      </w:r>
-      <w:r>
-        <w:rPr>
-          <w:b/>
-          <w:bCs/>
-          <w:i/>
-          <w:iCs/>
-          <w:color w:val="000000"/>
-        </w:rPr>
-        <w:t>Doctor</w:t>
-      </w:r>
-      <w:r>
-        <w:rPr>
-          <w:color w:val="000000"/>
-        </w:rPr>
-        <w:t xml:space="preserve">, </w:t>
-      </w:r>
-      <w:r>
-        <w:rPr>
-          <w:b/>
-          <w:bCs/>
-          <w:i/>
-          <w:iCs/>
-          <w:color w:val="000000"/>
-        </w:rPr>
-        <w:t>Pharmacist</w:t>
-      </w:r>
-      <w:r>
-        <w:rPr>
-          <w:color w:val="000000"/>
-        </w:rPr>
-        <w:t xml:space="preserve">, </w:t>
-      </w:r>
-      <w:r>
-        <w:rPr>
-          <w:b/>
-          <w:bCs/>
-          <w:i/>
-          <w:iCs/>
-          <w:color w:val="000000"/>
-        </w:rPr>
-        <w:t>Administrator</w:t>
-      </w:r>
-      <w:r>
-        <w:rPr>
-          <w:color w:val="000000"/>
-        </w:rPr>
-        <w:t xml:space="preserve">) inherit. To further </w:t>
-      </w:r>
-      <w:r>
-        <w:rPr>
-          <w:color w:val="000000"/>
-        </w:rPr>
-        <w:t xml:space="preserve">distinguish </w:t>
-      </w:r>
-      <w:r>
-        <w:rPr>
-          <w:color w:val="000000"/>
-        </w:rPr>
-        <w:t xml:space="preserve">responsibilities, we have categorised </w:t>
-      </w:r>
-      <w:r>
-        <w:rPr>
-          <w:b/>
-          <w:bCs/>
-          <w:i/>
-          <w:iCs/>
-          <w:color w:val="000000"/>
-        </w:rPr>
-        <w:t>Doctor</w:t>
-      </w:r>
-      <w:r>
-        <w:rPr>
-          <w:color w:val="000000"/>
-        </w:rPr>
-        <w:t xml:space="preserve">, </w:t>
-      </w:r>
-      <w:r>
-        <w:rPr>
-          <w:b/>
-          <w:bCs/>
-          <w:i/>
-          <w:iCs/>
-          <w:color w:val="000000"/>
-        </w:rPr>
-        <w:t>Pharmacist</w:t>
-      </w:r>
-      <w:r>
-        <w:rPr>
-          <w:color w:val="000000"/>
-        </w:rPr>
-        <w:t xml:space="preserve"> and </w:t>
-      </w:r>
-      <w:r>
-        <w:rPr>
-          <w:b/>
-          <w:bCs/>
-          <w:i/>
-          <w:iCs/>
-          <w:color w:val="000000"/>
-        </w:rPr>
-        <w:t>Administrator</w:t>
-      </w:r>
-      <w:r>
-        <w:rPr>
-          <w:color w:val="000000"/>
-        </w:rPr>
-        <w:t xml:space="preserve"> under a </w:t>
-      </w:r>
-      <w:r>
-        <w:rPr>
-          <w:b/>
-          <w:bCs/>
-          <w:i/>
-          <w:iCs/>
-          <w:color w:val="000000"/>
-        </w:rPr>
-        <w:t>Staff</w:t>
-      </w:r>
-      <w:r>
-        <w:rPr>
-          <w:color w:val="000000"/>
-        </w:rPr>
-        <w:t xml:space="preserve"> category to distinguish staff roles from patients in the HMS. This hierarchy allows each subclass to implement unique attributes and behaviours specific to each role, while common attributes and methods are encapsulated within the </w:t>
-      </w:r>
-      <w:r>
-        <w:rPr>
-          <w:i/>
-          <w:iCs/>
-          <w:color w:val="000000"/>
-        </w:rPr>
-        <w:t>User</w:t>
-      </w:r>
-      <w:r>
-        <w:rPr>
-          <w:color w:val="000000"/>
-        </w:rPr>
-        <w:t xml:space="preserve"> class, promoting reusability and reducing redundancy across the system.</w:t>
-      </w:r>
-    </w:p>
-    <w:p>
-      <w:pPr>
-        <w:spacing w:line="360" w:lineRule="auto"/>
-        <w:rPr>
-          <w:color w:val="000000"/>
-        </w:rPr>
-      </w:pPr>
-    </w:p>
-    <w:p>
-      <w:pPr>
-        <w:pStyle w:val="Heading4"/>
-        <w:rPr>
-          <w:i w:val="0"/>
-          <w:iCs w:val="0"/>
-        </w:rPr>
-      </w:pPr>
-      <w:r>
-        <w:rPr>
-          <w:i w:val="0"/>
-          <w:iCs w:val="0"/>
-        </w:rPr>
-        <w:t xml:space="preserve">Chapter </w:t>
-      </w:r>
-      <w:r>
-        <w:rPr>
-          <w:i w:val="0"/>
-          <w:iCs w:val="0"/>
-        </w:rPr>
-        <w:t>2</w:t>
-      </w:r>
-      <w:r>
-        <w:rPr>
-          <w:i w:val="0"/>
-          <w:iCs w:val="0"/>
-        </w:rPr>
-        <w:t>.</w:t>
-      </w:r>
-      <w:r>
-        <w:rPr>
-          <w:i w:val="0"/>
-          <w:iCs w:val="0"/>
-        </w:rPr>
-        <w:t>4</w:t>
-      </w:r>
-      <w:r>
-        <w:rPr>
-          <w:i w:val="0"/>
-          <w:iCs w:val="0"/>
-        </w:rPr>
-        <w:t>.</w:t>
-      </w:r>
-      <w:r>
-        <w:rPr>
-          <w:i w:val="0"/>
-          <w:iCs w:val="0"/>
-        </w:rPr>
-        <w:t>2</w:t>
-      </w:r>
-      <w:r>
-        <w:rPr>
-          <w:i w:val="0"/>
-          <w:iCs w:val="0"/>
-        </w:rPr>
-        <w:t xml:space="preserve">. </w:t>
-      </w:r>
-      <w:r>
-        <w:rPr>
-          <w:i w:val="0"/>
-          <w:iCs w:val="0"/>
-        </w:rPr>
-        <w:t>Classes Interactions</w:t>
-      </w:r>
-    </w:p>
-    <w:p>
-      <w:pPr>
-        <w:spacing w:line="360" w:lineRule="auto"/>
-        <w:rPr>
-          <w:color w:val="000000"/>
-        </w:rPr>
-      </w:pPr>
-      <w:r>
-        <w:rPr>
-          <w:color w:val="000000"/>
-        </w:rPr>
-        <w:t>In the HMS, boundary classes act as the front-facing interface which the user interacts with. These classes capture user input and forward it to the appropriate controller classes. The controller classes then coordinate the request by operating on the entity objects, updating or retrieving information via getters and setters.</w:t>
-      </w:r>
-    </w:p>
-    <w:p>
-      <w:pPr>
-        <w:pStyle w:val="Heading2"/>
-        <w:spacing w:before="0" w:after="0" w:line="360" w:lineRule="auto"/>
-        <w:rPr>
-          <w:rFonts w:ascii="Times New Roman" w:hAnsi="Times New Roman" w:cs="Times New Roman"/>
-          <w:b/>
-          <w:bCs/>
-          <w:color w:val="auto"/>
-        </w:rPr>
-      </w:pPr>
-      <w:bookmarkStart w:id="6" w:name="_Toc182597786"/>
+      </w:pPr>
+      <w:bookmarkStart w:id="6" w:name="_Toc182598062"/>
       <w:r>
         <w:rPr>
           <w:rFonts w:ascii="Times New Roman" w:hAnsi="Times New Roman" w:cs="Times New Roman"/>
@@ -5271,7 +5078,7 @@
           <w:color w:val="auto"/>
         </w:rPr>
       </w:pPr>
-      <w:bookmarkStart w:id="7" w:name="_Toc182597787"/>
+      <w:bookmarkStart w:id="7" w:name="_Toc182598063"/>
       <w:r>
         <w:rPr>
           <w:rFonts w:ascii="Times New Roman" w:hAnsi="Times New Roman" w:cs="Times New Roman"/>
@@ -5322,7 +5129,7 @@
           <w:color w:val="auto"/>
         </w:rPr>
       </w:pPr>
-      <w:bookmarkStart w:id="8" w:name="_Toc182597788"/>
+      <w:bookmarkStart w:id="8" w:name="_Toc182598064"/>
       <w:r>
         <w:rPr>
           <w:rFonts w:ascii="Times New Roman" w:hAnsi="Times New Roman" w:cs="Times New Roman"/>
@@ -6611,7 +6418,7 @@
           <w:color w:val="auto"/>
         </w:rPr>
       </w:pPr>
-      <w:bookmarkStart w:id="9" w:name="_Toc182597789"/>
+      <w:bookmarkStart w:id="9" w:name="_Toc182598065"/>
       <w:r>
         <w:rPr>
           <w:rFonts w:ascii="Times New Roman" w:hAnsi="Times New Roman" w:cs="Times New Roman"/>
@@ -7678,7 +7485,7 @@
           <w:color w:val="auto"/>
         </w:rPr>
       </w:pPr>
-      <w:bookmarkStart w:id="10" w:name="_Toc182597790"/>
+      <w:bookmarkStart w:id="10" w:name="_Toc182598066"/>
       <w:r>
         <w:rPr>
           <w:rFonts w:ascii="Times New Roman" w:hAnsi="Times New Roman" w:cs="Times New Roman"/>
@@ -8225,7 +8032,7 @@
           <w:color w:val="auto"/>
         </w:rPr>
       </w:pPr>
-      <w:bookmarkStart w:id="11" w:name="_Toc182597791"/>
+      <w:bookmarkStart w:id="11" w:name="_Toc182598067"/>
       <w:r>
         <w:rPr>
           <w:rFonts w:ascii="Times New Roman" w:hAnsi="Times New Roman" w:cs="Times New Roman"/>
@@ -8753,7 +8560,7 @@
           <w:color w:val="auto"/>
         </w:rPr>
       </w:pPr>
-      <w:bookmarkStart w:id="12" w:name="_Toc182597792"/>
+      <w:bookmarkStart w:id="12" w:name="_Toc182598068"/>
       <w:r>
         <w:rPr>
           <w:rFonts w:ascii="Times New Roman" w:hAnsi="Times New Roman" w:cs="Times New Roman"/>
@@ -9103,7 +8910,7 @@
           <w:color w:val="auto"/>
         </w:rPr>
       </w:pPr>
-      <w:bookmarkStart w:id="13" w:name="_Toc182597793"/>
+      <w:bookmarkStart w:id="13" w:name="_Toc182598069"/>
       <w:r>
         <w:rPr>
           <w:rStyle w:val="Strong"/>
@@ -9126,7 +8933,7 @@
           <w:color w:val="auto"/>
         </w:rPr>
       </w:pPr>
-      <w:bookmarkStart w:id="14" w:name="_Toc182597794"/>
+      <w:bookmarkStart w:id="14" w:name="_Toc182598070"/>
       <w:r>
         <w:rPr>
           <w:rStyle w:val="Strong"/>
@@ -9182,7 +8989,7 @@
           <w:color w:val="auto"/>
         </w:rPr>
       </w:pPr>
-      <w:bookmarkStart w:id="15" w:name="_Toc182597795"/>
+      <w:bookmarkStart w:id="15" w:name="_Toc182598071"/>
       <w:r>
         <w:rPr>
           <w:rStyle w:val="Strong"/>
@@ -9241,7 +9048,7 @@
           <w:color w:val="auto"/>
         </w:rPr>
       </w:pPr>
-      <w:bookmarkStart w:id="16" w:name="_Toc182597796"/>
+      <w:bookmarkStart w:id="16" w:name="_Toc182598072"/>
       <w:r>
         <w:rPr>
           <w:rStyle w:val="Strong"/>
@@ -12364,6 +12171,7 @@
   <w:style w:type="character" w:default="1" w:styleId="DefaultParagraphFont">
     <w:name w:val="Default Paragraph Font"/>
     <w:uiPriority w:val="1"/>
+    <w:semiHidden/>
     <w:unhideWhenUsed/>
   </w:style>
   <w:style w:type="table" w:default="1" w:styleId="TableNormal">

</xml_diff>

<commit_message>
Finalised, ready to submit.
</commit_message>
<xml_diff>
--- a/1_Details/Report.docx
+++ b/1_Details/Report.docx
@@ -132,20 +132,21 @@
         <w:spacing w:line="360" w:lineRule="auto"/>
         <w:jc w:val="center"/>
         <w:rPr>
-          <w:highlight w:val="yellow"/>
-        </w:rPr>
-      </w:pPr>
-      <w:proofErr w:type="spellStart"/>
-      <w:r>
-        <w:rPr>
-          <w:highlight w:val="yellow"/>
-        </w:rPr>
-        <w:t>Github</w:t>
-      </w:r>
-      <w:proofErr w:type="spellEnd"/>
-      <w:r>
-        <w:rPr>
-          <w:highlight w:val="yellow"/>
+          <w:i/>
+          <w:iCs/>
+        </w:rPr>
+      </w:pPr>
+      <w:r>
+        <w:rPr>
+          <w:i/>
+          <w:iCs/>
+        </w:rPr>
+        <w:t>Project Repository</w:t>
+      </w:r>
+      <w:r>
+        <w:rPr>
+          <w:i/>
+          <w:iCs/>
         </w:rPr>
         <w:t xml:space="preserve">: </w:t>
       </w:r>
@@ -153,7 +154,8 @@
         <w:r>
           <w:rPr>
             <w:rStyle w:val="Hyperlink"/>
-            <w:highlight w:val="yellow"/>
+            <w:i/>
+            <w:iCs/>
           </w:rPr>
           <w:t>https://github.com/Pytode2000/SC2002_SCED_Group_4</w:t>
         </w:r>
@@ -915,7 +917,7 @@
           <w:r>
             <w:fldChar w:fldCharType="separate"/>
           </w:r>
-          <w:hyperlink w:anchor="_Toc182598056" w:history="1">
+          <w:hyperlink w:anchor="_Toc182641161" w:history="1">
             <w:r>
               <w:rPr>
                 <w:rStyle w:val="Hyperlink"/>
@@ -942,7 +944,7 @@
                 <w:noProof/>
                 <w:webHidden/>
               </w:rPr>
-              <w:instrText xml:space="preserve"> PAGEREF _Toc182598056 \h </w:instrText>
+              <w:instrText xml:space="preserve"> PAGEREF _Toc182641161 \h </w:instrText>
             </w:r>
             <w:r>
               <w:rPr>
@@ -981,7 +983,7 @@
               <w:noProof/>
             </w:rPr>
           </w:pPr>
-          <w:hyperlink w:anchor="_Toc182598057" w:history="1">
+          <w:hyperlink w:anchor="_Toc182641162" w:history="1">
             <w:r>
               <w:rPr>
                 <w:rStyle w:val="Hyperlink"/>
@@ -1008,7 +1010,7 @@
                 <w:noProof/>
                 <w:webHidden/>
               </w:rPr>
-              <w:instrText xml:space="preserve"> PAGEREF _Toc182598057 \h </w:instrText>
+              <w:instrText xml:space="preserve"> PAGEREF _Toc182641162 \h </w:instrText>
             </w:r>
             <w:r>
               <w:rPr>
@@ -1050,7 +1052,7 @@
               <w:noProof/>
             </w:rPr>
           </w:pPr>
-          <w:hyperlink w:anchor="_Toc182598058" w:history="1">
+          <w:hyperlink w:anchor="_Toc182641163" w:history="1">
             <w:r>
               <w:rPr>
                 <w:rStyle w:val="Hyperlink"/>
@@ -1077,7 +1079,7 @@
                 <w:noProof/>
                 <w:webHidden/>
               </w:rPr>
-              <w:instrText xml:space="preserve"> PAGEREF _Toc182598058 \h </w:instrText>
+              <w:instrText xml:space="preserve"> PAGEREF _Toc182641163 \h </w:instrText>
             </w:r>
             <w:r>
               <w:rPr>
@@ -1119,21 +1121,13 @@
               <w:noProof/>
             </w:rPr>
           </w:pPr>
-          <w:hyperlink w:anchor="_Toc182598059" w:history="1">
+          <w:hyperlink w:anchor="_Toc182641164" w:history="1">
             <w:r>
               <w:rPr>
                 <w:rStyle w:val="Hyperlink"/>
                 <w:noProof/>
               </w:rPr>
-              <w:t xml:space="preserve">Chapter 2.2. Design </w:t>
-            </w:r>
-            <w:r>
-              <w:rPr>
-                <w:rStyle w:val="Hyperlink"/>
-                <w:noProof/>
-                <w:highlight w:val="yellow"/>
-              </w:rPr>
-              <w:t>Approach</w:t>
+              <w:t>Chapter 2.2. Design Approaches</w:t>
             </w:r>
             <w:r>
               <w:rPr>
@@ -1154,7 +1148,7 @@
                 <w:noProof/>
                 <w:webHidden/>
               </w:rPr>
-              <w:instrText xml:space="preserve"> PAGEREF _Toc182598059 \h </w:instrText>
+              <w:instrText xml:space="preserve"> PAGEREF _Toc182641164 \h </w:instrText>
             </w:r>
             <w:r>
               <w:rPr>
@@ -1196,7 +1190,7 @@
               <w:noProof/>
             </w:rPr>
           </w:pPr>
-          <w:hyperlink w:anchor="_Toc182598060" w:history="1">
+          <w:hyperlink w:anchor="_Toc182641165" w:history="1">
             <w:r>
               <w:rPr>
                 <w:rStyle w:val="Hyperlink"/>
@@ -1223,7 +1217,7 @@
                 <w:noProof/>
                 <w:webHidden/>
               </w:rPr>
-              <w:instrText xml:space="preserve"> PAGEREF _Toc182598060 \h </w:instrText>
+              <w:instrText xml:space="preserve"> PAGEREF _Toc182641165 \h </w:instrText>
             </w:r>
             <w:r>
               <w:rPr>
@@ -1265,7 +1259,7 @@
               <w:noProof/>
             </w:rPr>
           </w:pPr>
-          <w:hyperlink w:anchor="_Toc182598061" w:history="1">
+          <w:hyperlink w:anchor="_Toc182641166" w:history="1">
             <w:r>
               <w:rPr>
                 <w:rStyle w:val="Hyperlink"/>
@@ -1292,7 +1286,7 @@
                 <w:noProof/>
                 <w:webHidden/>
               </w:rPr>
-              <w:instrText xml:space="preserve"> PAGEREF _Toc182598061 \h </w:instrText>
+              <w:instrText xml:space="preserve"> PAGEREF _Toc182641166 \h </w:instrText>
             </w:r>
             <w:r>
               <w:rPr>
@@ -1331,7 +1325,7 @@
               <w:noProof/>
             </w:rPr>
           </w:pPr>
-          <w:hyperlink w:anchor="_Toc182598062" w:history="1">
+          <w:hyperlink w:anchor="_Toc182641167" w:history="1">
             <w:r>
               <w:rPr>
                 <w:rStyle w:val="Hyperlink"/>
@@ -1358,7 +1352,7 @@
                 <w:noProof/>
                 <w:webHidden/>
               </w:rPr>
-              <w:instrText xml:space="preserve"> PAGEREF _Toc182598062 \h </w:instrText>
+              <w:instrText xml:space="preserve"> PAGEREF _Toc182641167 \h </w:instrText>
             </w:r>
             <w:r>
               <w:rPr>
@@ -1397,7 +1391,7 @@
               <w:noProof/>
             </w:rPr>
           </w:pPr>
-          <w:hyperlink w:anchor="_Toc182598063" w:history="1">
+          <w:hyperlink w:anchor="_Toc182641168" w:history="1">
             <w:r>
               <w:rPr>
                 <w:rStyle w:val="Hyperlink"/>
@@ -1424,7 +1418,7 @@
                 <w:noProof/>
                 <w:webHidden/>
               </w:rPr>
-              <w:instrText xml:space="preserve"> PAGEREF _Toc182598063 \h </w:instrText>
+              <w:instrText xml:space="preserve"> PAGEREF _Toc182641168 \h </w:instrText>
             </w:r>
             <w:r>
               <w:rPr>
@@ -1466,7 +1460,7 @@
               <w:noProof/>
             </w:rPr>
           </w:pPr>
-          <w:hyperlink w:anchor="_Toc182598064" w:history="1">
+          <w:hyperlink w:anchor="_Toc182641169" w:history="1">
             <w:r>
               <w:rPr>
                 <w:rStyle w:val="Hyperlink"/>
@@ -1493,7 +1487,7 @@
                 <w:noProof/>
                 <w:webHidden/>
               </w:rPr>
-              <w:instrText xml:space="preserve"> PAGEREF _Toc182598064 \h </w:instrText>
+              <w:instrText xml:space="preserve"> PAGEREF _Toc182641169 \h </w:instrText>
             </w:r>
             <w:r>
               <w:rPr>
@@ -1535,7 +1529,7 @@
               <w:noProof/>
             </w:rPr>
           </w:pPr>
-          <w:hyperlink w:anchor="_Toc182598065" w:history="1">
+          <w:hyperlink w:anchor="_Toc182641170" w:history="1">
             <w:r>
               <w:rPr>
                 <w:rStyle w:val="Hyperlink"/>
@@ -1562,7 +1556,7 @@
                 <w:noProof/>
                 <w:webHidden/>
               </w:rPr>
-              <w:instrText xml:space="preserve"> PAGEREF _Toc182598065 \h </w:instrText>
+              <w:instrText xml:space="preserve"> PAGEREF _Toc182641170 \h </w:instrText>
             </w:r>
             <w:r>
               <w:rPr>
@@ -1604,7 +1598,7 @@
               <w:noProof/>
             </w:rPr>
           </w:pPr>
-          <w:hyperlink w:anchor="_Toc182598066" w:history="1">
+          <w:hyperlink w:anchor="_Toc182641171" w:history="1">
             <w:r>
               <w:rPr>
                 <w:rStyle w:val="Hyperlink"/>
@@ -1631,7 +1625,7 @@
                 <w:noProof/>
                 <w:webHidden/>
               </w:rPr>
-              <w:instrText xml:space="preserve"> PAGEREF _Toc182598066 \h </w:instrText>
+              <w:instrText xml:space="preserve"> PAGEREF _Toc182641171 \h </w:instrText>
             </w:r>
             <w:r>
               <w:rPr>
@@ -1673,7 +1667,7 @@
               <w:noProof/>
             </w:rPr>
           </w:pPr>
-          <w:hyperlink w:anchor="_Toc182598067" w:history="1">
+          <w:hyperlink w:anchor="_Toc182641172" w:history="1">
             <w:r>
               <w:rPr>
                 <w:rStyle w:val="Hyperlink"/>
@@ -1700,7 +1694,7 @@
                 <w:noProof/>
                 <w:webHidden/>
               </w:rPr>
-              <w:instrText xml:space="preserve"> PAGEREF _Toc182598067 \h </w:instrText>
+              <w:instrText xml:space="preserve"> PAGEREF _Toc182641172 \h </w:instrText>
             </w:r>
             <w:r>
               <w:rPr>
@@ -1742,7 +1736,7 @@
               <w:noProof/>
             </w:rPr>
           </w:pPr>
-          <w:hyperlink w:anchor="_Toc182598068" w:history="1">
+          <w:hyperlink w:anchor="_Toc182641173" w:history="1">
             <w:r>
               <w:rPr>
                 <w:rStyle w:val="Hyperlink"/>
@@ -1769,7 +1763,7 @@
                 <w:noProof/>
                 <w:webHidden/>
               </w:rPr>
-              <w:instrText xml:space="preserve"> PAGEREF _Toc182598068 \h </w:instrText>
+              <w:instrText xml:space="preserve"> PAGEREF _Toc182641173 \h </w:instrText>
             </w:r>
             <w:r>
               <w:rPr>
@@ -1808,7 +1802,7 @@
               <w:noProof/>
             </w:rPr>
           </w:pPr>
-          <w:hyperlink w:anchor="_Toc182598069" w:history="1">
+          <w:hyperlink w:anchor="_Toc182641174" w:history="1">
             <w:r>
               <w:rPr>
                 <w:rStyle w:val="Hyperlink"/>
@@ -1835,7 +1829,7 @@
                 <w:noProof/>
                 <w:webHidden/>
               </w:rPr>
-              <w:instrText xml:space="preserve"> PAGEREF _Toc182598069 \h </w:instrText>
+              <w:instrText xml:space="preserve"> PAGEREF _Toc182641174 \h </w:instrText>
             </w:r>
             <w:r>
               <w:rPr>
@@ -1877,7 +1871,7 @@
               <w:noProof/>
             </w:rPr>
           </w:pPr>
-          <w:hyperlink w:anchor="_Toc182598070" w:history="1">
+          <w:hyperlink w:anchor="_Toc182641175" w:history="1">
             <w:r>
               <w:rPr>
                 <w:rStyle w:val="Hyperlink"/>
@@ -1904,7 +1898,7 @@
                 <w:noProof/>
                 <w:webHidden/>
               </w:rPr>
-              <w:instrText xml:space="preserve"> PAGEREF _Toc182598070 \h </w:instrText>
+              <w:instrText xml:space="preserve"> PAGEREF _Toc182641175 \h </w:instrText>
             </w:r>
             <w:r>
               <w:rPr>
@@ -1946,7 +1940,7 @@
               <w:noProof/>
             </w:rPr>
           </w:pPr>
-          <w:hyperlink w:anchor="_Toc182598071" w:history="1">
+          <w:hyperlink w:anchor="_Toc182641176" w:history="1">
             <w:r>
               <w:rPr>
                 <w:rStyle w:val="Hyperlink"/>
@@ -1973,7 +1967,7 @@
                 <w:noProof/>
                 <w:webHidden/>
               </w:rPr>
-              <w:instrText xml:space="preserve"> PAGEREF _Toc182598071 \h </w:instrText>
+              <w:instrText xml:space="preserve"> PAGEREF _Toc182641176 \h </w:instrText>
             </w:r>
             <w:r>
               <w:rPr>
@@ -2015,7 +2009,7 @@
               <w:noProof/>
             </w:rPr>
           </w:pPr>
-          <w:hyperlink w:anchor="_Toc182598072" w:history="1">
+          <w:hyperlink w:anchor="_Toc182641177" w:history="1">
             <w:r>
               <w:rPr>
                 <w:rStyle w:val="Hyperlink"/>
@@ -2042,7 +2036,7 @@
                 <w:noProof/>
                 <w:webHidden/>
               </w:rPr>
-              <w:instrText xml:space="preserve"> PAGEREF _Toc182598072 \h </w:instrText>
+              <w:instrText xml:space="preserve"> PAGEREF _Toc182641177 \h </w:instrText>
             </w:r>
             <w:r>
               <w:rPr>
@@ -2079,8 +2073,6 @@
           </w:pPr>
           <w:r>
             <w:rPr>
-              <w:b/>
-              <w:bCs/>
               <w:noProof/>
             </w:rPr>
             <w:fldChar w:fldCharType="end"/>
@@ -2099,7 +2091,7 @@
           <w:color w:val="auto"/>
         </w:rPr>
       </w:pPr>
-      <w:bookmarkStart w:id="0" w:name="_Toc182598056"/>
+      <w:bookmarkStart w:id="0" w:name="_Toc182641161"/>
       <w:r>
         <w:rPr>
           <w:rFonts w:ascii="Times New Roman" w:hAnsi="Times New Roman" w:cs="Times New Roman"/>
@@ -2153,7 +2145,31 @@
         <w:t xml:space="preserve">* </w:t>
       </w:r>
       <w:r>
-        <w:t>Due to the complexity and size of the HMS program's UML diagram, including it directly in this document would render it unreadable. As such, we have extracted the UML diagram and will submit it separately alongside this report for clarity and ease of review.</w:t>
+        <w:t xml:space="preserve">Due to </w:t>
+      </w:r>
+      <w:r>
+        <w:t>the size of our</w:t>
+      </w:r>
+      <w:r>
+        <w:t xml:space="preserve"> U</w:t>
+      </w:r>
+      <w:r>
+        <w:t xml:space="preserve">nified </w:t>
+      </w:r>
+      <w:r>
+        <w:t>M</w:t>
+      </w:r>
+      <w:r>
+        <w:t xml:space="preserve">odelling </w:t>
+      </w:r>
+      <w:r>
+        <w:t>L</w:t>
+      </w:r>
+      <w:r>
+        <w:t>anguage (UML)</w:t>
+      </w:r>
+      <w:r>
+        <w:t xml:space="preserve"> diagram, including it directly in this document would render it unreadable. As such, we have extracted the UML diagram and will submit it separately alongside this report for clarity and ease of review.</w:t>
       </w:r>
     </w:p>
     <w:p>
@@ -2167,7 +2183,7 @@
           <w:color w:val="auto"/>
         </w:rPr>
       </w:pPr>
-      <w:bookmarkStart w:id="1" w:name="_Toc182598057"/>
+      <w:bookmarkStart w:id="1" w:name="_Toc182641162"/>
       <w:r>
         <w:rPr>
           <w:rFonts w:ascii="Times New Roman" w:hAnsi="Times New Roman" w:cs="Times New Roman"/>
@@ -2237,7 +2253,7 @@
           <w:color w:val="auto"/>
         </w:rPr>
       </w:pPr>
-      <w:bookmarkStart w:id="2" w:name="_Toc182598058"/>
+      <w:bookmarkStart w:id="2" w:name="_Toc182641163"/>
       <w:r>
         <w:rPr>
           <w:rFonts w:ascii="Times New Roman" w:hAnsi="Times New Roman" w:cs="Times New Roman"/>
@@ -2319,7 +2335,13 @@
         <w:t>Usability:</w:t>
       </w:r>
       <w:r>
-        <w:t xml:space="preserve"> Ensure a simple and intuitive CLI that offers role-specific functionalities, enabling effortless navigation for all user types.</w:t>
+        <w:t xml:space="preserve"> Ensure a simple and intuitive </w:t>
+      </w:r>
+      <w:r>
+        <w:t>command-line interface</w:t>
+      </w:r>
+      <w:r>
+        <w:t xml:space="preserve"> that offers role-specific functionalities, enabling effortless navigation for all user types.</w:t>
       </w:r>
     </w:p>
     <w:p>
@@ -2399,7 +2421,7 @@
           <w:color w:val="auto"/>
         </w:rPr>
       </w:pPr>
-      <w:bookmarkStart w:id="3" w:name="_Toc182598059"/>
+      <w:bookmarkStart w:id="3" w:name="_Toc182641164"/>
       <w:r>
         <w:rPr>
           <w:rFonts w:ascii="Times New Roman" w:hAnsi="Times New Roman" w:cs="Times New Roman"/>
@@ -2454,7 +2476,6 @@
         </w:rPr>
         <w:t xml:space="preserve">Design </w:t>
       </w:r>
-      <w:bookmarkEnd w:id="3"/>
       <w:r>
         <w:rPr>
           <w:rFonts w:ascii="Times New Roman" w:hAnsi="Times New Roman" w:cs="Times New Roman"/>
@@ -2464,6 +2485,7 @@
         </w:rPr>
         <w:t>Approaches</w:t>
       </w:r>
+      <w:bookmarkEnd w:id="3"/>
     </w:p>
     <w:p>
       <w:pPr>
@@ -2499,7 +2521,19 @@
         <w:rPr>
           <w:color w:val="000000"/>
         </w:rPr>
-        <w:t xml:space="preserve"> HMS is designed with a focus on high cohesion and loose coupling, adhering to Object-Oriented Programming (OOP) best practices. It employs the Boundary-Control-Entity (BCE) pattern, a structured approach akin to the Model-View-Controller (MVC) model. This pattern enforces a clear separation between the system's presentation layer, business logic, and data layer, ensuring maintainability and scalability.</w:t>
+        <w:t xml:space="preserve"> HMS is designed with a focus on high cohesion and loose coupling, adhering to </w:t>
+      </w:r>
+      <w:r>
+        <w:rPr>
+          <w:color w:val="000000"/>
+        </w:rPr>
+        <w:t xml:space="preserve">OOP </w:t>
+      </w:r>
+      <w:r>
+        <w:rPr>
+          <w:color w:val="000000"/>
+        </w:rPr>
+        <w:t>best practices. It employs the Boundary-Control-Entity (BCE) pattern, a structured approach akin to the Model-View-Controller (MVC) model. This pattern enforces a clear separation between the system's presentation layer, business logic, and data layer, ensuring maintainability and scalability.</w:t>
       </w:r>
     </w:p>
     <w:p>
@@ -2511,15 +2545,12 @@
       <w:r>
         <w:rPr>
           <w:noProof/>
-          <w:color w:val="000000"/>
-          <w:highlight w:val="yellow"/>
-          <w:bdr w:val="none" w:sz="0" w:space="0" w:color="auto" w:frame="1"/>
         </w:rPr>
         <w:drawing>
-          <wp:inline distT="0" distB="0" distL="0" distR="0" wp14:anchorId="764CEC30" wp14:editId="6128D274">
-            <wp:extent cx="2782800" cy="1980000"/>
-            <wp:effectExtent l="0" t="0" r="0" b="1270"/>
-            <wp:docPr id="490621131" name="Picture 1" descr="A blue rectangular diagram with black circles&#10;&#10;Description automatically generated with medium confidence"/>
+          <wp:inline distT="0" distB="0" distL="0" distR="0" wp14:anchorId="1BC9334B" wp14:editId="58AFFC22">
+            <wp:extent cx="2793600" cy="1980000"/>
+            <wp:effectExtent l="0" t="0" r="6985" b="1270"/>
+            <wp:docPr id="303411174" name="Picture 1" descr="Several blue boxes with text&#10;&#10;Description automatically generated with medium confidence"/>
             <wp:cNvGraphicFramePr>
               <a:graphicFrameLocks xmlns:a="http://schemas.openxmlformats.org/drawingml/2006/main" noChangeAspect="1"/>
             </wp:cNvGraphicFramePr>
@@ -2527,12 +2558,12 @@
               <a:graphicData uri="http://schemas.openxmlformats.org/drawingml/2006/picture">
                 <pic:pic xmlns:pic="http://schemas.openxmlformats.org/drawingml/2006/picture">
                   <pic:nvPicPr>
-                    <pic:cNvPr id="490621131" name="Picture 1" descr="A blue rectangular diagram with black circles&#10;&#10;Description automatically generated with medium confidence"/>
+                    <pic:cNvPr id="303411174" name="Picture 1" descr="Several blue boxes with text&#10;&#10;Description automatically generated with medium confidence"/>
                     <pic:cNvPicPr>
                       <a:picLocks noChangeAspect="1" noChangeArrowheads="1"/>
                     </pic:cNvPicPr>
                   </pic:nvPicPr>
-                  <pic:blipFill rotWithShape="1">
+                  <pic:blipFill>
                     <a:blip r:embed="rId14">
                       <a:extLst>
                         <a:ext uri="{28A0092B-C50C-407E-A947-70E740481C1C}">
@@ -2540,13 +2571,15 @@
                         </a:ext>
                       </a:extLst>
                     </a:blip>
-                    <a:srcRect l="4030" t="2876" r="1558" b="1221"/>
-                    <a:stretch/>
+                    <a:srcRect/>
+                    <a:stretch>
+                      <a:fillRect/>
+                    </a:stretch>
                   </pic:blipFill>
                   <pic:spPr bwMode="auto">
                     <a:xfrm>
                       <a:off x="0" y="0"/>
-                      <a:ext cx="2782800" cy="1980000"/>
+                      <a:ext cx="2793600" cy="1980000"/>
                     </a:xfrm>
                     <a:prstGeom prst="rect">
                       <a:avLst/>
@@ -2555,11 +2588,6 @@
                     <a:ln>
                       <a:noFill/>
                     </a:ln>
-                    <a:extLst>
-                      <a:ext uri="{53640926-AAD7-44D8-BBD7-CCE9431645EC}">
-                        <a14:shadowObscured xmlns:a14="http://schemas.microsoft.com/office/drawing/2010/main"/>
-                      </a:ext>
-                    </a:extLst>
                   </pic:spPr>
                 </pic:pic>
               </a:graphicData>
@@ -2568,19 +2596,18 @@
         </w:drawing>
       </w:r>
       <w:r>
-        <w:t xml:space="preserve">   </w:t>
+        <w:t xml:space="preserve">  </w:t>
       </w:r>
       <w:r>
         <w:rPr>
           <w:noProof/>
           <w:color w:val="000000"/>
-          <w:highlight w:val="yellow"/>
           <w:bdr w:val="none" w:sz="0" w:space="0" w:color="auto" w:frame="1"/>
         </w:rPr>
         <w:drawing>
-          <wp:inline distT="0" distB="0" distL="0" distR="0" wp14:anchorId="2010073F" wp14:editId="1556357D">
-            <wp:extent cx="2728800" cy="1836000"/>
-            <wp:effectExtent l="0" t="0" r="0" b="0"/>
+          <wp:inline distT="0" distB="0" distL="0" distR="0" wp14:anchorId="5544C16A" wp14:editId="0BCC3487">
+            <wp:extent cx="2841482" cy="1915215"/>
+            <wp:effectExtent l="0" t="0" r="0" b="8890"/>
             <wp:docPr id="2084243623" name="Picture 2" descr="A screen shot of a computer program&#10;&#10;Description automatically generated"/>
             <wp:cNvGraphicFramePr>
               <a:graphicFrameLocks xmlns:a="http://schemas.openxmlformats.org/drawingml/2006/main" noChangeAspect="1"/>
@@ -2608,7 +2635,7 @@
                   <pic:spPr bwMode="auto">
                     <a:xfrm>
                       <a:off x="0" y="0"/>
-                      <a:ext cx="2728800" cy="1836000"/>
+                      <a:ext cx="2850721" cy="1921442"/>
                     </a:xfrm>
                     <a:prstGeom prst="rect">
                       <a:avLst/>
@@ -2633,46 +2660,137 @@
     <w:p>
       <w:pPr>
         <w:pStyle w:val="Caption"/>
-        <w:spacing w:after="0" w:line="360" w:lineRule="auto"/>
-        <w:jc w:val="center"/>
-      </w:pPr>
-      <w:r>
-        <w:rPr>
-          <w:highlight w:val="yellow"/>
+        <w:ind w:firstLine="360"/>
+        <w:rPr>
+          <w:sz w:val="16"/>
+          <w:szCs w:val="16"/>
+        </w:rPr>
+      </w:pPr>
+      <w:r>
+        <w:rPr>
+          <w:sz w:val="16"/>
+          <w:szCs w:val="16"/>
+        </w:rPr>
+        <w:t xml:space="preserve">     </w:t>
+      </w:r>
+      <w:r>
+        <w:rPr>
+          <w:sz w:val="16"/>
+          <w:szCs w:val="16"/>
         </w:rPr>
         <w:t xml:space="preserve">Figure </w:t>
       </w:r>
       <w:r>
         <w:rPr>
-          <w:highlight w:val="yellow"/>
+          <w:sz w:val="16"/>
+          <w:szCs w:val="16"/>
         </w:rPr>
         <w:fldChar w:fldCharType="begin"/>
       </w:r>
       <w:r>
         <w:rPr>
-          <w:highlight w:val="yellow"/>
+          <w:sz w:val="16"/>
+          <w:szCs w:val="16"/>
         </w:rPr>
         <w:instrText xml:space="preserve"> SEQ Figure \* ARABIC </w:instrText>
       </w:r>
       <w:r>
         <w:rPr>
-          <w:highlight w:val="yellow"/>
+          <w:sz w:val="16"/>
+          <w:szCs w:val="16"/>
         </w:rPr>
         <w:fldChar w:fldCharType="separate"/>
       </w:r>
       <w:r>
         <w:rPr>
           <w:noProof/>
-          <w:highlight w:val="yellow"/>
+          <w:sz w:val="16"/>
+          <w:szCs w:val="16"/>
         </w:rPr>
         <w:t>1</w:t>
       </w:r>
       <w:r>
         <w:rPr>
-          <w:highlight w:val="yellow"/>
+          <w:sz w:val="16"/>
+          <w:szCs w:val="16"/>
         </w:rPr>
         <w:fldChar w:fldCharType="end"/>
       </w:r>
+      <w:r>
+        <w:rPr>
+          <w:sz w:val="16"/>
+          <w:szCs w:val="16"/>
+        </w:rPr>
+        <w:t>: Boundary-Control-Entity Class Diagram</w:t>
+      </w:r>
+      <w:r>
+        <w:t xml:space="preserve"> </w:t>
+      </w:r>
+      <w:r>
+        <w:t xml:space="preserve">                             </w:t>
+      </w:r>
+      <w:r>
+        <w:rPr>
+          <w:sz w:val="16"/>
+          <w:szCs w:val="16"/>
+        </w:rPr>
+        <w:t>Figure</w:t>
+      </w:r>
+      <w:r>
+        <w:rPr>
+          <w:sz w:val="16"/>
+          <w:szCs w:val="16"/>
+        </w:rPr>
+        <w:t xml:space="preserve"> 2:</w:t>
+      </w:r>
+      <w:r>
+        <w:t xml:space="preserve"> </w:t>
+      </w:r>
+      <w:r>
+        <w:rPr>
+          <w:sz w:val="16"/>
+          <w:szCs w:val="16"/>
+        </w:rPr>
+        <w:t xml:space="preserve">Sample code from </w:t>
+      </w:r>
+      <w:r>
+        <w:rPr>
+          <w:sz w:val="16"/>
+          <w:szCs w:val="16"/>
+        </w:rPr>
+        <w:t>B</w:t>
+      </w:r>
+      <w:r>
+        <w:rPr>
+          <w:sz w:val="16"/>
+          <w:szCs w:val="16"/>
+        </w:rPr>
+        <w:t xml:space="preserve">oundary </w:t>
+      </w:r>
+      <w:r>
+        <w:rPr>
+          <w:sz w:val="16"/>
+          <w:szCs w:val="16"/>
+        </w:rPr>
+        <w:t>C</w:t>
+      </w:r>
+      <w:r>
+        <w:rPr>
+          <w:sz w:val="16"/>
+          <w:szCs w:val="16"/>
+        </w:rPr>
+        <w:t>lass</w:t>
+      </w:r>
+    </w:p>
+    <w:p>
+      <w:pPr>
+        <w:pStyle w:val="Caption"/>
+        <w:ind w:firstLine="360"/>
+        <w:rPr>
+          <w:sz w:val="16"/>
+          <w:szCs w:val="16"/>
+        </w:rPr>
+      </w:pPr>
     </w:p>
     <w:p>
       <w:pPr>
@@ -2791,7 +2909,13 @@
         <w:spacing w:line="360" w:lineRule="auto"/>
       </w:pPr>
       <w:r>
-        <w:t>The HMS leverages key Object-Oriented Programming (OOP) principles to ensure the system is structured, adaptable, and intuitive.</w:t>
+        <w:t xml:space="preserve">The HMS leverages key </w:t>
+      </w:r>
+      <w:r>
+        <w:t>OOP</w:t>
+      </w:r>
+      <w:r>
+        <w:t xml:space="preserve"> principles to ensure the system is structured, adaptable, and intuitive.</w:t>
       </w:r>
     </w:p>
     <w:p>
@@ -2913,7 +3037,6 @@
       <w:r>
         <w:t xml:space="preserve">, enabling shared properties such as </w:t>
       </w:r>
-      <w:proofErr w:type="spellStart"/>
       <w:r>
         <w:rPr>
           <w:i/>
@@ -2921,11 +3044,9 @@
         </w:rPr>
         <w:t>userId</w:t>
       </w:r>
-      <w:proofErr w:type="spellEnd"/>
       <w:r>
         <w:t xml:space="preserve"> and </w:t>
       </w:r>
-      <w:proofErr w:type="spellStart"/>
       <w:r>
         <w:rPr>
           <w:i/>
@@ -2933,7 +3054,6 @@
         </w:rPr>
         <w:t>userRole</w:t>
       </w:r>
-      <w:proofErr w:type="spellEnd"/>
       <w:r>
         <w:t>, while allowing role-specific customizations.</w:t>
       </w:r>
@@ -2989,7 +3109,7 @@
           <w:color w:val="auto"/>
         </w:rPr>
       </w:pPr>
-      <w:bookmarkStart w:id="4" w:name="_Toc182598060"/>
+      <w:bookmarkStart w:id="4" w:name="_Toc182641165"/>
       <w:r>
         <w:rPr>
           <w:rFonts w:ascii="Times New Roman" w:hAnsi="Times New Roman" w:cs="Times New Roman"/>
@@ -3036,7 +3156,27 @@
           <w:kern w:val="0"/>
           <w14:ligatures w14:val="none"/>
         </w:rPr>
-        <w:t xml:space="preserve">Our team embraced the SOLID principles as a guiding framework to ensure </w:t>
+        <w:t xml:space="preserve">Our team embraced the </w:t>
+      </w:r>
+      <w:r>
+        <w:rPr>
+          <w:rFonts w:eastAsia="Times New Roman"/>
+          <w:i/>
+          <w:iCs/>
+          <w:color w:val="000000"/>
+          <w:kern w:val="0"/>
+          <w14:ligatures w14:val="none"/>
+        </w:rPr>
+        <w:t>SOLID</w:t>
+      </w:r>
+      <w:r>
+        <w:rPr>
+          <w:rFonts w:eastAsia="Times New Roman"/>
+          <w:color w:val="000000"/>
+          <w:kern w:val="0"/>
+          <w14:ligatures w14:val="none"/>
+        </w:rPr>
+        <w:t xml:space="preserve"> principles as a guiding framework to ensure </w:t>
       </w:r>
       <w:r>
         <w:rPr>
@@ -3439,7 +3579,6 @@
           <w14:ligatures w14:val="none"/>
         </w:rPr>
       </w:pPr>
-      <w:proofErr w:type="spellStart"/>
       <w:r>
         <w:rPr>
           <w:rFonts w:eastAsia="Times New Roman"/>
@@ -3449,19 +3588,7 @@
           <w:kern w:val="0"/>
           <w14:ligatures w14:val="none"/>
         </w:rPr>
-        <w:t>Liskov</w:t>
-      </w:r>
-      <w:proofErr w:type="spellEnd"/>
-      <w:r>
-        <w:rPr>
-          <w:rFonts w:eastAsia="Times New Roman"/>
-          <w:b/>
-          <w:bCs/>
-          <w:color w:val="000000"/>
-          <w:kern w:val="0"/>
-          <w14:ligatures w14:val="none"/>
-        </w:rPr>
-        <w:t xml:space="preserve"> Substitution Principle (LSP):</w:t>
+        <w:t>Liskov Substitution Principle (LSP):</w:t>
       </w:r>
       <w:r>
         <w:rPr>
@@ -3585,11 +3712,9 @@
     <w:p>
       <w:pPr>
         <w:pStyle w:val="ListParagraph"/>
+        <w:keepNext/>
         <w:spacing w:line="360" w:lineRule="auto"/>
         <w:jc w:val="center"/>
-        <w:rPr>
-          <w:color w:val="000000"/>
-        </w:rPr>
       </w:pPr>
       <w:r>
         <w:rPr>
@@ -3597,9 +3722,9 @@
           <w:bdr w:val="none" w:sz="0" w:space="0" w:color="auto" w:frame="1"/>
         </w:rPr>
         <w:drawing>
-          <wp:inline distT="0" distB="0" distL="0" distR="0" wp14:anchorId="2934304B" wp14:editId="5202E294">
-            <wp:extent cx="3840480" cy="720253"/>
-            <wp:effectExtent l="0" t="0" r="7620" b="3810"/>
+          <wp:inline distT="0" distB="0" distL="0" distR="0" wp14:anchorId="2934304B" wp14:editId="26CB6491">
+            <wp:extent cx="2949934" cy="553238"/>
+            <wp:effectExtent l="0" t="0" r="3175" b="0"/>
             <wp:docPr id="388040944" name="Picture 4" descr="A screen shot of a computer program&#10;&#10;Description automatically generated"/>
             <wp:cNvGraphicFramePr>
               <a:graphicFrameLocks xmlns:a="http://schemas.openxmlformats.org/drawingml/2006/main" noChangeAspect="1"/>
@@ -3629,7 +3754,7 @@
                   <pic:spPr bwMode="auto">
                     <a:xfrm>
                       <a:off x="0" y="0"/>
-                      <a:ext cx="3877541" cy="727204"/>
+                      <a:ext cx="3042061" cy="570516"/>
                     </a:xfrm>
                     <a:prstGeom prst="rect">
                       <a:avLst/>
@@ -3648,18 +3773,29 @@
     </w:p>
     <w:p>
       <w:pPr>
-        <w:pStyle w:val="ListParagraph"/>
-        <w:spacing w:line="360" w:lineRule="auto"/>
+        <w:pStyle w:val="Caption"/>
         <w:jc w:val="center"/>
         <w:rPr>
           <w:color w:val="000000"/>
         </w:rPr>
       </w:pPr>
       <w:r>
-        <w:rPr>
-          <w:color w:val="000000"/>
-        </w:rPr>
-        <w:t>Figure 1.3 Code snippet of LSP implementation.</w:t>
+        <w:t xml:space="preserve">Figure 3: </w:t>
+      </w:r>
+      <w:r>
+        <w:t xml:space="preserve">Code </w:t>
+      </w:r>
+      <w:r>
+        <w:t>S</w:t>
+      </w:r>
+      <w:r>
+        <w:t xml:space="preserve">nippet of LSP </w:t>
+      </w:r>
+      <w:r>
+        <w:t>I</w:t>
+      </w:r>
+      <w:r>
+        <w:t>mplementation</w:t>
       </w:r>
     </w:p>
     <w:p>
@@ -3706,19 +3842,14 @@
         </w:rPr>
         <w:t xml:space="preserve"> or </w:t>
       </w:r>
+      <w:proofErr w:type="spellStart"/>
       <w:r>
         <w:rPr>
           <w:i/>
           <w:iCs/>
           <w:color w:val="000000"/>
         </w:rPr>
-        <w:t>AdminMenu</w:t>
-      </w:r>
-      <w:r>
-        <w:rPr>
-          <w:color w:val="000000"/>
-        </w:rPr>
-        <w:t xml:space="preserve"> implement the </w:t>
+        <w:t>Patient</w:t>
       </w:r>
       <w:r>
         <w:rPr>
@@ -3726,26 +3857,67 @@
           <w:iCs/>
           <w:color w:val="000000"/>
         </w:rPr>
-        <w:t>MenuInterface</w:t>
-      </w:r>
-      <w:r>
-        <w:rPr>
-          <w:color w:val="000000"/>
-        </w:rPr>
-        <w:t>, as depicted in Figure 1.4. Backend classes or components that do not involve user interaction are not burdened with irrelevant methods.</w:t>
-      </w:r>
-      <w:r>
-        <w:rPr>
-          <w:noProof/>
-          <w:color w:val="000000"/>
-          <w:highlight w:val="yellow"/>
-          <w:bdr w:val="none" w:sz="0" w:space="0" w:color="auto" w:frame="1"/>
+        <w:t>Menu</w:t>
+      </w:r>
+      <w:proofErr w:type="spellEnd"/>
+      <w:r>
+        <w:rPr>
+          <w:color w:val="000000"/>
+        </w:rPr>
+        <w:t xml:space="preserve"> implement the </w:t>
+      </w:r>
+      <w:r>
+        <w:rPr>
+          <w:i/>
+          <w:iCs/>
+          <w:color w:val="000000"/>
+        </w:rPr>
+        <w:t>Menu</w:t>
+      </w:r>
+      <w:r>
+        <w:rPr>
+          <w:i/>
+          <w:iCs/>
+          <w:color w:val="000000"/>
+        </w:rPr>
+        <w:t xml:space="preserve"> </w:t>
+      </w:r>
+      <w:r>
+        <w:rPr>
+          <w:color w:val="000000"/>
+        </w:rPr>
+        <w:t>Interface</w:t>
+      </w:r>
+      <w:r>
+        <w:rPr>
+          <w:color w:val="000000"/>
+        </w:rPr>
+        <w:t>, as depicted in Figure 4. Backend classes or components that do not involve user interaction are not burdened with irrelevant methods.</w:t>
+      </w:r>
+      <w:r>
+        <w:rPr>
+          <w:color w:val="000000"/>
+        </w:rPr>
+        <w:t xml:space="preserve"> </w:t>
+      </w:r>
+    </w:p>
+    <w:p>
+      <w:pPr>
+        <w:pStyle w:val="NormalWeb"/>
+        <w:keepNext/>
+        <w:spacing w:before="0" w:beforeAutospacing="0" w:after="0" w:afterAutospacing="0" w:line="360" w:lineRule="auto"/>
+        <w:ind w:left="720"/>
+        <w:jc w:val="center"/>
+      </w:pPr>
+      <w:r>
+        <w:rPr>
+          <w:color w:val="000000"/>
         </w:rPr>
         <w:drawing>
-          <wp:inline distT="0" distB="0" distL="0" distR="0" wp14:anchorId="6B6731D4" wp14:editId="72166233">
-            <wp:extent cx="3123028" cy="1157036"/>
-            <wp:effectExtent l="0" t="0" r="1270" b="5080"/>
-            <wp:docPr id="1781288172" name="Picture 3" descr="A screenshot of a computer screen&#10;&#10;Description automatically generated"/>
+          <wp:inline distT="0" distB="0" distL="0" distR="0" wp14:anchorId="0D036E05" wp14:editId="4C2BF156">
+            <wp:extent cx="2119936" cy="1321435"/>
+            <wp:effectExtent l="0" t="0" r="0" b="0"/>
+            <wp:docPr id="1455479861" name="Picture 1" descr="A screenshot of a computer&#10;&#10;Description automatically generated"/>
             <wp:cNvGraphicFramePr>
               <a:graphicFrameLocks xmlns:a="http://schemas.openxmlformats.org/drawingml/2006/main" noChangeAspect="1"/>
             </wp:cNvGraphicFramePr>
@@ -3753,36 +3925,30 @@
               <a:graphicData uri="http://schemas.openxmlformats.org/drawingml/2006/picture">
                 <pic:pic xmlns:pic="http://schemas.openxmlformats.org/drawingml/2006/picture">
                   <pic:nvPicPr>
-                    <pic:cNvPr id="1781288172" name="Picture 3" descr="A screenshot of a computer screen&#10;&#10;Description automatically generated"/>
-                    <pic:cNvPicPr>
-                      <a:picLocks noChangeAspect="1" noChangeArrowheads="1"/>
-                    </pic:cNvPicPr>
+                    <pic:cNvPr id="1455479861" name="Picture 1" descr="A screenshot of a computer&#10;&#10;Description automatically generated"/>
+                    <pic:cNvPicPr/>
                   </pic:nvPicPr>
-                  <pic:blipFill>
-                    <a:blip r:embed="rId17">
-                      <a:extLst>
-                        <a:ext uri="{28A0092B-C50C-407E-A947-70E740481C1C}">
-                          <a14:useLocalDpi xmlns:a14="http://schemas.microsoft.com/office/drawing/2010/main" val="0"/>
-                        </a:ext>
-                      </a:extLst>
-                    </a:blip>
-                    <a:srcRect/>
-                    <a:stretch>
-                      <a:fillRect/>
-                    </a:stretch>
+                  <pic:blipFill rotWithShape="1">
+                    <a:blip r:embed="rId17"/>
+                    <a:srcRect l="5685" t="2011" r="2840"/>
+                    <a:stretch/>
                   </pic:blipFill>
                   <pic:spPr bwMode="auto">
                     <a:xfrm>
                       <a:off x="0" y="0"/>
-                      <a:ext cx="3202585" cy="1186511"/>
+                      <a:ext cx="2300290" cy="1433856"/>
                     </a:xfrm>
                     <a:prstGeom prst="rect">
                       <a:avLst/>
                     </a:prstGeom>
-                    <a:noFill/>
                     <a:ln>
                       <a:noFill/>
                     </a:ln>
+                    <a:extLst>
+                      <a:ext uri="{53640926-AAD7-44D8-BBD7-CCE9431645EC}">
+                        <a14:shadowObscured xmlns:a14="http://schemas.microsoft.com/office/drawing/2010/main"/>
+                      </a:ext>
+                    </a:extLst>
                   </pic:spPr>
                 </pic:pic>
               </a:graphicData>
@@ -3793,17 +3959,35 @@
     </w:p>
     <w:p>
       <w:pPr>
-        <w:pStyle w:val="NormalWeb"/>
-        <w:spacing w:before="0" w:beforeAutospacing="0" w:after="0" w:afterAutospacing="0" w:line="360" w:lineRule="auto"/>
-        <w:ind w:left="720"/>
+        <w:pStyle w:val="Caption"/>
         <w:jc w:val="center"/>
       </w:pPr>
       <w:r>
-        <w:rPr>
-          <w:color w:val="000000"/>
-          <w:highlight w:val="yellow"/>
-        </w:rPr>
-        <w:t>Figure 1.4 UML snippet of MenuInterface and its implementation</w:t>
+        <w:t xml:space="preserve">Figure </w:t>
+      </w:r>
+      <w:r>
+        <w:t>4</w:t>
+      </w:r>
+      <w:r>
+        <w:t>:</w:t>
+      </w:r>
+      <w:r>
+        <w:t xml:space="preserve"> UML </w:t>
+      </w:r>
+      <w:r>
+        <w:t>S</w:t>
+      </w:r>
+      <w:r>
+        <w:t>nippet of Menu</w:t>
+      </w:r>
+      <w:r>
+        <w:t xml:space="preserve"> </w:t>
+      </w:r>
+      <w:r>
+        <w:t xml:space="preserve">Interface and its </w:t>
+      </w:r>
+      <w:r>
+        <w:t>Realization</w:t>
       </w:r>
     </w:p>
     <w:p>
@@ -3905,7 +4089,25 @@
           <w:kern w:val="0"/>
           <w14:ligatures w14:val="none"/>
         </w:rPr>
-        <w:t xml:space="preserve">. When a new role is added, we only need to implement the </w:t>
+        <w:t>. When a new role is added, we</w:t>
+      </w:r>
+      <w:r>
+        <w:rPr>
+          <w:rFonts w:eastAsia="Times New Roman"/>
+          <w:color w:val="000000"/>
+          <w:kern w:val="0"/>
+          <w14:ligatures w14:val="none"/>
+        </w:rPr>
+        <w:t xml:space="preserve"> will</w:t>
+      </w:r>
+      <w:r>
+        <w:rPr>
+          <w:rFonts w:eastAsia="Times New Roman"/>
+          <w:color w:val="000000"/>
+          <w:kern w:val="0"/>
+          <w14:ligatures w14:val="none"/>
+        </w:rPr>
+        <w:t xml:space="preserve"> only need to implement the </w:t>
       </w:r>
       <w:r>
         <w:rPr>
@@ -4035,7 +4237,7 @@
           <w:color w:val="auto"/>
         </w:rPr>
       </w:pPr>
-      <w:bookmarkStart w:id="5" w:name="_Toc182598061"/>
+      <w:bookmarkStart w:id="5" w:name="_Toc182641166"/>
       <w:r>
         <w:rPr>
           <w:rFonts w:ascii="Times New Roman" w:hAnsi="Times New Roman" w:cs="Times New Roman"/>
@@ -4142,8 +4344,6 @@
       </w:r>
       <w:r>
         <w:rPr>
-          <w:b/>
-          <w:bCs/>
           <w:i/>
           <w:iCs/>
           <w:color w:val="000000"/>
@@ -4158,8 +4358,6 @@
       </w:r>
       <w:r>
         <w:rPr>
-          <w:b/>
-          <w:bCs/>
           <w:i/>
           <w:iCs/>
           <w:color w:val="000000"/>
@@ -4174,8 +4372,6 @@
       </w:r>
       <w:r>
         <w:rPr>
-          <w:b/>
-          <w:bCs/>
           <w:i/>
           <w:iCs/>
           <w:color w:val="000000"/>
@@ -4190,8 +4386,6 @@
       </w:r>
       <w:r>
         <w:rPr>
-          <w:b/>
-          <w:bCs/>
           <w:i/>
           <w:iCs/>
           <w:color w:val="000000"/>
@@ -4218,8 +4412,6 @@
       </w:r>
       <w:r>
         <w:rPr>
-          <w:b/>
-          <w:bCs/>
           <w:i/>
           <w:iCs/>
           <w:color w:val="000000"/>
@@ -4234,8 +4426,6 @@
       </w:r>
       <w:r>
         <w:rPr>
-          <w:b/>
-          <w:bCs/>
           <w:i/>
           <w:iCs/>
           <w:color w:val="000000"/>
@@ -4250,8 +4440,6 @@
       </w:r>
       <w:r>
         <w:rPr>
-          <w:b/>
-          <w:bCs/>
           <w:i/>
           <w:iCs/>
           <w:color w:val="000000"/>
@@ -4266,8 +4454,6 @@
       </w:r>
       <w:r>
         <w:rPr>
-          <w:b/>
-          <w:bCs/>
           <w:i/>
           <w:iCs/>
           <w:color w:val="000000"/>
@@ -4372,7 +4558,7 @@
           <w:color w:val="auto"/>
         </w:rPr>
       </w:pPr>
-      <w:bookmarkStart w:id="6" w:name="_Toc182598062"/>
+      <w:bookmarkStart w:id="6" w:name="_Toc182641167"/>
       <w:r>
         <w:rPr>
           <w:rFonts w:ascii="Times New Roman" w:hAnsi="Times New Roman" w:cs="Times New Roman"/>
@@ -4479,7 +4665,20 @@
               <w:t xml:space="preserve">: </w:t>
             </w:r>
             <w:r>
-              <w:t>We added an option for users to request a password reset to default, pending Administrator approval.</w:t>
+              <w:t>There is an</w:t>
+            </w:r>
+            <w:r>
+              <w:t xml:space="preserve"> option for users to request a password reset to default, pending </w:t>
+            </w:r>
+            <w:r>
+              <w:rPr>
+                <w:i/>
+                <w:iCs/>
+              </w:rPr>
+              <w:t>Administrator</w:t>
+            </w:r>
+            <w:r>
+              <w:t xml:space="preserve"> approval.</w:t>
             </w:r>
           </w:p>
           <w:p>
@@ -4675,7 +4874,25 @@
               <w:rPr>
                 <w:color w:val="000000"/>
               </w:rPr>
-              <w:t>Our team enhanced the program's appearance with features like styled headings, role-specific colours, and more for an improved user experience.</w:t>
+              <w:t>The</w:t>
+            </w:r>
+            <w:r>
+              <w:rPr>
+                <w:color w:val="000000"/>
+              </w:rPr>
+              <w:t xml:space="preserve"> program</w:t>
+            </w:r>
+            <w:r>
+              <w:rPr>
+                <w:color w:val="000000"/>
+              </w:rPr>
+              <w:t xml:space="preserve"> user interface is enhanced </w:t>
+            </w:r>
+            <w:r>
+              <w:rPr>
+                <w:color w:val="000000"/>
+              </w:rPr>
+              <w:t>with features like styled headings, role-specific colours, and more for an improved user experience.</w:t>
             </w:r>
           </w:p>
           <w:p>
@@ -5078,7 +5295,7 @@
           <w:color w:val="auto"/>
         </w:rPr>
       </w:pPr>
-      <w:bookmarkStart w:id="7" w:name="_Toc182598063"/>
+      <w:bookmarkStart w:id="7" w:name="_Toc182641168"/>
       <w:r>
         <w:rPr>
           <w:rFonts w:ascii="Times New Roman" w:hAnsi="Times New Roman" w:cs="Times New Roman"/>
@@ -5129,7 +5346,7 @@
           <w:color w:val="auto"/>
         </w:rPr>
       </w:pPr>
-      <w:bookmarkStart w:id="8" w:name="_Toc182598064"/>
+      <w:bookmarkStart w:id="8" w:name="_Toc182641169"/>
       <w:r>
         <w:rPr>
           <w:rFonts w:ascii="Times New Roman" w:hAnsi="Times New Roman" w:cs="Times New Roman"/>
@@ -6418,7 +6635,7 @@
           <w:color w:val="auto"/>
         </w:rPr>
       </w:pPr>
-      <w:bookmarkStart w:id="9" w:name="_Toc182598065"/>
+      <w:bookmarkStart w:id="9" w:name="_Toc182641170"/>
       <w:r>
         <w:rPr>
           <w:rFonts w:ascii="Times New Roman" w:hAnsi="Times New Roman" w:cs="Times New Roman"/>
@@ -7485,7 +7702,7 @@
           <w:color w:val="auto"/>
         </w:rPr>
       </w:pPr>
-      <w:bookmarkStart w:id="10" w:name="_Toc182598066"/>
+      <w:bookmarkStart w:id="10" w:name="_Toc182641171"/>
       <w:r>
         <w:rPr>
           <w:rFonts w:ascii="Times New Roman" w:hAnsi="Times New Roman" w:cs="Times New Roman"/>
@@ -8032,7 +8249,7 @@
           <w:color w:val="auto"/>
         </w:rPr>
       </w:pPr>
-      <w:bookmarkStart w:id="11" w:name="_Toc182598067"/>
+      <w:bookmarkStart w:id="11" w:name="_Toc182641172"/>
       <w:r>
         <w:rPr>
           <w:rFonts w:ascii="Times New Roman" w:hAnsi="Times New Roman" w:cs="Times New Roman"/>
@@ -8560,7 +8777,7 @@
           <w:color w:val="auto"/>
         </w:rPr>
       </w:pPr>
-      <w:bookmarkStart w:id="12" w:name="_Toc182598068"/>
+      <w:bookmarkStart w:id="12" w:name="_Toc182641173"/>
       <w:r>
         <w:rPr>
           <w:rFonts w:ascii="Times New Roman" w:hAnsi="Times New Roman" w:cs="Times New Roman"/>
@@ -8910,7 +9127,7 @@
           <w:color w:val="auto"/>
         </w:rPr>
       </w:pPr>
-      <w:bookmarkStart w:id="13" w:name="_Toc182598069"/>
+      <w:bookmarkStart w:id="13" w:name="_Toc182641174"/>
       <w:r>
         <w:rPr>
           <w:rStyle w:val="Strong"/>
@@ -8933,7 +9150,7 @@
           <w:color w:val="auto"/>
         </w:rPr>
       </w:pPr>
-      <w:bookmarkStart w:id="14" w:name="_Toc182598070"/>
+      <w:bookmarkStart w:id="14" w:name="_Toc182641175"/>
       <w:r>
         <w:rPr>
           <w:rStyle w:val="Strong"/>
@@ -8950,7 +9167,7 @@
         <w:spacing w:before="0" w:beforeAutospacing="0" w:after="0" w:afterAutospacing="0" w:line="360" w:lineRule="auto"/>
       </w:pPr>
       <w:r>
-        <w:t>Our journey in SC2002 Object-Oriented Design &amp; Programming has been nothing short of challenging yet rewarding. Translating theoretical concepts like Polymorphism, SOLID principles, and the Boundary-Control-Entity (BCE) model into practical solutions tested our ability to implement clean and effective designs. What seemed logical in lectures often revealed unexpected complexities during application, forcing us to iterate and refine our approach.</w:t>
+        <w:t>Our journey in SC2002 Object-Oriented Design &amp; Programming has been nothing short of challenging yet rewarding. Translating theoretical concepts like Polymorphism, SOLID principles, and the Boundary-Control-Entity model into practical solutions tested our ability to implement clean and effective designs. What seemed logical in lectures often revealed unexpected complexities during application, forcing us to iterate and refine our approach.</w:t>
       </w:r>
     </w:p>
     <w:p>
@@ -8989,7 +9206,7 @@
           <w:color w:val="auto"/>
         </w:rPr>
       </w:pPr>
-      <w:bookmarkStart w:id="15" w:name="_Toc182598071"/>
+      <w:bookmarkStart w:id="15" w:name="_Toc182641176"/>
       <w:r>
         <w:rPr>
           <w:rStyle w:val="Strong"/>
@@ -9048,7 +9265,7 @@
           <w:color w:val="auto"/>
         </w:rPr>
       </w:pPr>
-      <w:bookmarkStart w:id="16" w:name="_Toc182598072"/>
+      <w:bookmarkStart w:id="16" w:name="_Toc182641177"/>
       <w:r>
         <w:rPr>
           <w:rStyle w:val="Strong"/>
@@ -9089,7 +9306,13 @@
         <w:spacing w:before="0" w:beforeAutospacing="0" w:after="0" w:afterAutospacing="0" w:line="360" w:lineRule="auto"/>
       </w:pPr>
       <w:r>
-        <w:t>This project transformed abstract concepts into real-world skills. Polymorphism, SOLID principles, and design patterns became tools we could wield confidently. Beyond technical growth, we gained invaluable project management experience—learning to communicate effectively, adapt to setbacks, and distribute tasks efficiently. Above all, we developed resilience, approaching challenges with flexibility and determination.</w:t>
+        <w:t xml:space="preserve">This project transformed abstract concepts into real-world skills. Polymorphism, SOLID principles, and design patterns became tools we </w:t>
+      </w:r>
+      <w:r>
+        <w:t>can</w:t>
+      </w:r>
+      <w:r>
+        <w:t xml:space="preserve"> wield confidently. Beyond technical growth, we gained invaluable project management experience—learning to communicate effectively, adapt to setbacks, and distribute tasks efficiently. Above all, we developed resilience, approaching challenges with flexibility and determination.</w:t>
       </w:r>
     </w:p>
     <w:p>
@@ -9121,6 +9344,11 @@
     <w:p>
       <w:pPr>
         <w:spacing w:line="360" w:lineRule="auto"/>
+      </w:pPr>
+    </w:p>
+    <w:p>
+      <w:pPr>
+        <w:spacing w:line="360" w:lineRule="auto"/>
         <w:jc w:val="center"/>
         <w:rPr>
           <w:b/>
@@ -9133,6 +9361,13 @@
           <w:bCs/>
         </w:rPr>
         <w:t>End</w:t>
+      </w:r>
+      <w:r>
+        <w:rPr>
+          <w:b/>
+          <w:bCs/>
+        </w:rPr>
+        <w:t xml:space="preserve"> of Report</w:t>
       </w:r>
     </w:p>
     <w:sectPr>
@@ -12661,6 +12896,18 @@
       <w:bCs/>
     </w:rPr>
   </w:style>
+  <w:style w:type="character" w:styleId="FollowedHyperlink">
+    <w:name w:val="FollowedHyperlink"/>
+    <w:basedOn w:val="DefaultParagraphFont"/>
+    <w:uiPriority w:val="99"/>
+    <w:semiHidden/>
+    <w:unhideWhenUsed/>
+    <w:rsid w:val="00F6680D"/>
+    <w:rPr>
+      <w:color w:val="96607D" w:themeColor="followedHyperlink"/>
+      <w:u w:val="single"/>
+    </w:rPr>
+  </w:style>
 </w:styles>
 </file>
 

</xml_diff>